<commit_message>
11-05-2025 - Tài liệu họp nhóm - Lập trình ứng dụng Chat
</commit_message>
<xml_diff>
--- a/Nội dung họp nhóm LTM-ChatApp-Python.docx
+++ b/Nội dung họp nhóm LTM-ChatApp-Python.docx
@@ -319,7 +319,7 @@
     <w:p>
       <w:r>
         <w:pict w14:anchorId="4600CB53">
-          <v:rect id="_x0000_i1070" style="width:0;height:1.5pt" o:hralign="center" o:hrstd="t" o:hr="t" fillcolor="#a0a0a0" stroked="f"/>
+          <v:rect id="_x0000_i1025" style="width:0;height:1.5pt" o:hralign="center" o:hrstd="t" o:hr="t" fillcolor="#a0a0a0" stroked="f"/>
         </w:pict>
       </w:r>
     </w:p>
@@ -409,7 +409,7 @@
       <w:r>
         <w:lastRenderedPageBreak/>
         <w:pict w14:anchorId="2785143C">
-          <v:rect id="_x0000_i1071" style="width:0;height:1.5pt" o:hralign="center" o:hrstd="t" o:hr="t" fillcolor="#a0a0a0" stroked="f"/>
+          <v:rect id="_x0000_i1026" style="width:0;height:1.5pt" o:hralign="center" o:hrstd="t" o:hr="t" fillcolor="#a0a0a0" stroked="f"/>
         </w:pict>
       </w:r>
     </w:p>
@@ -630,7 +630,7 @@
     <w:p>
       <w:r>
         <w:pict w14:anchorId="3765F68C">
-          <v:rect id="_x0000_i1072" style="width:0;height:1.5pt" o:hralign="center" o:hrstd="t" o:hr="t" fillcolor="#a0a0a0" stroked="f"/>
+          <v:rect id="_x0000_i1027" style="width:0;height:1.5pt" o:hralign="center" o:hrstd="t" o:hr="t" fillcolor="#a0a0a0" stroked="f"/>
         </w:pict>
       </w:r>
     </w:p>
@@ -745,7 +745,7 @@
     <w:p>
       <w:r>
         <w:pict w14:anchorId="5DB02DE7">
-          <v:rect id="_x0000_i1073" style="width:0;height:1.5pt" o:hralign="center" o:hrstd="t" o:hr="t" fillcolor="#a0a0a0" stroked="f"/>
+          <v:rect id="_x0000_i1028" style="width:0;height:1.5pt" o:hralign="center" o:hrstd="t" o:hr="t" fillcolor="#a0a0a0" stroked="f"/>
         </w:pict>
       </w:r>
     </w:p>
@@ -813,7 +813,7 @@
     <w:p>
       <w:r>
         <w:pict w14:anchorId="4ADDD6FA">
-          <v:rect id="_x0000_i1074" style="width:0;height:1.5pt" o:hralign="center" o:hrstd="t" o:hr="t" fillcolor="#a0a0a0" stroked="f"/>
+          <v:rect id="_x0000_i1029" style="width:0;height:1.5pt" o:hralign="center" o:hrstd="t" o:hr="t" fillcolor="#a0a0a0" stroked="f"/>
         </w:pict>
       </w:r>
     </w:p>
@@ -894,7 +894,7 @@
     <w:p>
       <w:r>
         <w:pict w14:anchorId="5F23D8F0">
-          <v:rect id="_x0000_i1130" style="width:0;height:1.5pt" o:hralign="center" o:hrstd="t" o:hr="t" fillcolor="#a0a0a0" stroked="f"/>
+          <v:rect id="_x0000_i1030" style="width:0;height:1.5pt" o:hralign="center" o:hrstd="t" o:hr="t" fillcolor="#a0a0a0" stroked="f"/>
         </w:pict>
       </w:r>
     </w:p>
@@ -1064,43 +1064,7 @@
           <w:bCs/>
           <w:color w:val="00B050"/>
         </w:rPr>
-        <w:t xml:space="preserve">server_socket = </w:t>
-      </w:r>
-      <w:proofErr w:type="gramStart"/>
-      <w:r>
-        <w:rPr>
-          <w:b/>
-          <w:bCs/>
-          <w:color w:val="00B050"/>
-        </w:rPr>
-        <w:t>socket.socket</w:t>
-      </w:r>
-      <w:proofErr w:type="gramEnd"/>
-      <w:r>
-        <w:rPr>
-          <w:b/>
-          <w:bCs/>
-          <w:color w:val="00B050"/>
-        </w:rPr>
-        <w:t xml:space="preserve">(socket.AF_INET, </w:t>
-      </w:r>
-      <w:proofErr w:type="gramStart"/>
-      <w:r>
-        <w:rPr>
-          <w:b/>
-          <w:bCs/>
-          <w:color w:val="00B050"/>
-        </w:rPr>
-        <w:t>socket.SOCK</w:t>
-      </w:r>
-      <w:proofErr w:type="gramEnd"/>
-      <w:r>
-        <w:rPr>
-          <w:b/>
-          <w:bCs/>
-          <w:color w:val="00B050"/>
-        </w:rPr>
-        <w:t>_STREAM)</w:t>
+        <w:t>server_socket = socket.socket(socket.AF_INET, socket.SOCK_STREAM)</w:t>
       </w:r>
     </w:p>
     <w:p>
@@ -1123,25 +1087,7 @@
           <w:bCs/>
           <w:color w:val="00B050"/>
         </w:rPr>
-        <w:t>server_</w:t>
-      </w:r>
-      <w:proofErr w:type="gramStart"/>
-      <w:r>
-        <w:rPr>
-          <w:b/>
-          <w:bCs/>
-          <w:color w:val="00B050"/>
-        </w:rPr>
-        <w:t>socket.bind</w:t>
-      </w:r>
-      <w:proofErr w:type="gramEnd"/>
-      <w:r>
-        <w:rPr>
-          <w:b/>
-          <w:bCs/>
-          <w:color w:val="00B050"/>
-        </w:rPr>
-        <w:t>((HOST, PORT))</w:t>
+        <w:t>server_socket.bind((HOST, PORT))</w:t>
       </w:r>
     </w:p>
     <w:p>
@@ -1164,25 +1110,7 @@
           <w:bCs/>
           <w:color w:val="00B050"/>
         </w:rPr>
-        <w:t>server_</w:t>
-      </w:r>
-      <w:proofErr w:type="gramStart"/>
-      <w:r>
-        <w:rPr>
-          <w:b/>
-          <w:bCs/>
-          <w:color w:val="00B050"/>
-        </w:rPr>
-        <w:t>socket.listen</w:t>
-      </w:r>
-      <w:proofErr w:type="gramEnd"/>
-      <w:r>
-        <w:rPr>
-          <w:b/>
-          <w:bCs/>
-          <w:color w:val="00B050"/>
-        </w:rPr>
-        <w:t>()</w:t>
+        <w:t>server_socket.listen()</w:t>
       </w:r>
     </w:p>
     <w:p>
@@ -1214,23 +1142,13 @@
           <w:color w:val="00B050"/>
         </w:rPr>
       </w:pPr>
-      <w:proofErr w:type="gramStart"/>
-      <w:r>
-        <w:rPr>
-          <w:b/>
-          <w:bCs/>
-          <w:color w:val="00B050"/>
-        </w:rPr>
-        <w:t>print(</w:t>
-      </w:r>
-      <w:proofErr w:type="gramEnd"/>
-      <w:r>
-        <w:rPr>
-          <w:b/>
-          <w:bCs/>
-          <w:color w:val="00B050"/>
-        </w:rPr>
-        <w:t>f"</w:t>
+      <w:r>
+        <w:rPr>
+          <w:b/>
+          <w:bCs/>
+          <w:color w:val="00B050"/>
+        </w:rPr>
+        <w:t>print(f"</w:t>
       </w:r>
       <w:r>
         <w:rPr>
@@ -1247,25 +1165,7 @@
           <w:bCs/>
           <w:color w:val="00B050"/>
         </w:rPr>
-        <w:t xml:space="preserve"> Server đang chạy tại {HOST</w:t>
-      </w:r>
-      <w:proofErr w:type="gramStart"/>
-      <w:r>
-        <w:rPr>
-          <w:b/>
-          <w:bCs/>
-          <w:color w:val="00B050"/>
-        </w:rPr>
-        <w:t>}:{</w:t>
-      </w:r>
-      <w:proofErr w:type="gramEnd"/>
-      <w:r>
-        <w:rPr>
-          <w:b/>
-          <w:bCs/>
-          <w:color w:val="00B050"/>
-        </w:rPr>
-        <w:t>PORT}, chờ kết nối...")</w:t>
+        <w:t xml:space="preserve"> Server đang chạy tại {HOST}:{PORT}, chờ kết nối...")</w:t>
       </w:r>
     </w:p>
     <w:p>
@@ -1303,25 +1203,7 @@
           <w:bCs/>
           <w:color w:val="00B050"/>
         </w:rPr>
-        <w:t>conn, addr = server_</w:t>
-      </w:r>
-      <w:proofErr w:type="gramStart"/>
-      <w:r>
-        <w:rPr>
-          <w:b/>
-          <w:bCs/>
-          <w:color w:val="00B050"/>
-        </w:rPr>
-        <w:t>socket.accept</w:t>
-      </w:r>
-      <w:proofErr w:type="gramEnd"/>
-      <w:r>
-        <w:rPr>
-          <w:b/>
-          <w:bCs/>
-          <w:color w:val="00B050"/>
-        </w:rPr>
-        <w:t>()</w:t>
+        <w:t>conn, addr = server_socket.accept()</w:t>
       </w:r>
     </w:p>
     <w:p>
@@ -1338,23 +1220,13 @@
           <w:color w:val="00B050"/>
         </w:rPr>
       </w:pPr>
-      <w:proofErr w:type="gramStart"/>
-      <w:r>
-        <w:rPr>
-          <w:b/>
-          <w:bCs/>
-          <w:color w:val="00B050"/>
-        </w:rPr>
-        <w:t>print(</w:t>
-      </w:r>
-      <w:proofErr w:type="gramEnd"/>
-      <w:r>
-        <w:rPr>
-          <w:b/>
-          <w:bCs/>
-          <w:color w:val="00B050"/>
-        </w:rPr>
-        <w:t>f"</w:t>
+      <w:r>
+        <w:rPr>
+          <w:b/>
+          <w:bCs/>
+          <w:color w:val="00B050"/>
+        </w:rPr>
+        <w:t>print(f"</w:t>
       </w:r>
       <w:r>
         <w:rPr>
@@ -1432,43 +1304,7 @@
           <w:bCs/>
           <w:color w:val="00B050"/>
         </w:rPr>
-        <w:t xml:space="preserve">    data = </w:t>
-      </w:r>
-      <w:proofErr w:type="gramStart"/>
-      <w:r>
-        <w:rPr>
-          <w:b/>
-          <w:bCs/>
-          <w:color w:val="00B050"/>
-        </w:rPr>
-        <w:t>conn.recv</w:t>
-      </w:r>
-      <w:proofErr w:type="gramEnd"/>
-      <w:r>
-        <w:rPr>
-          <w:b/>
-          <w:bCs/>
-          <w:color w:val="00B050"/>
-        </w:rPr>
-        <w:t>(1024</w:t>
-      </w:r>
-      <w:proofErr w:type="gramStart"/>
-      <w:r>
-        <w:rPr>
-          <w:b/>
-          <w:bCs/>
-          <w:color w:val="00B050"/>
-        </w:rPr>
-        <w:t>).decode</w:t>
-      </w:r>
-      <w:proofErr w:type="gramEnd"/>
-      <w:r>
-        <w:rPr>
-          <w:b/>
-          <w:bCs/>
-          <w:color w:val="00B050"/>
-        </w:rPr>
-        <w:t>()</w:t>
+        <w:t xml:space="preserve">    data = conn.recv(1024).decode()</w:t>
       </w:r>
     </w:p>
     <w:p>
@@ -1514,18 +1350,8 @@
           <w:bCs/>
           <w:color w:val="00B050"/>
         </w:rPr>
-        <w:t xml:space="preserve">        </w:t>
-      </w:r>
-      <w:proofErr w:type="gramStart"/>
-      <w:r>
-        <w:rPr>
-          <w:b/>
-          <w:bCs/>
-          <w:color w:val="00B050"/>
-        </w:rPr>
-        <w:t>break</w:t>
-      </w:r>
-      <w:proofErr w:type="gramEnd"/>
+        <w:t xml:space="preserve">        break</w:t>
+      </w:r>
     </w:p>
     <w:p>
       <w:pPr>
@@ -1547,61 +1373,7 @@
           <w:bCs/>
           <w:color w:val="00B050"/>
         </w:rPr>
-        <w:t xml:space="preserve">    </w:t>
-      </w:r>
-      <w:proofErr w:type="gramStart"/>
-      <w:r>
-        <w:rPr>
-          <w:b/>
-          <w:bCs/>
-          <w:color w:val="00B050"/>
-        </w:rPr>
-        <w:t>print(</w:t>
-      </w:r>
-      <w:proofErr w:type="gramEnd"/>
-      <w:r>
-        <w:rPr>
-          <w:b/>
-          <w:bCs/>
-          <w:color w:val="00B050"/>
-        </w:rPr>
-        <w:t>f"</w:t>
-      </w:r>
-      <w:r>
-        <w:rPr>
-          <w:rFonts w:ascii="Segoe UI Emoji" w:hAnsi="Segoe UI Emoji" w:cs="Segoe UI Emoji"/>
-          <w:b/>
-          <w:bCs/>
-          <w:color w:val="00B050"/>
-        </w:rPr>
-        <w:t/>
-      </w:r>
-      <w:proofErr w:type="gramStart"/>
-      <w:r>
-        <w:rPr>
-          <w:rFonts w:ascii="Segoe UI Emoji" w:hAnsi="Segoe UI Emoji" w:cs="Segoe UI Emoji"/>
-          <w:b/>
-          <w:bCs/>
-          <w:color w:val="00B050"/>
-        </w:rPr>
-        <w:t/>
-      </w:r>
-      <w:r>
-        <w:rPr>
-          <w:b/>
-          <w:bCs/>
-          <w:color w:val="00B050"/>
-        </w:rPr>
-        <w:t xml:space="preserve"> Client: {data}"</w:t>
-      </w:r>
-      <w:proofErr w:type="gramEnd"/>
-      <w:r>
-        <w:rPr>
-          <w:b/>
-          <w:bCs/>
-          <w:color w:val="00B050"/>
-        </w:rPr>
-        <w:t>)</w:t>
+        <w:t xml:space="preserve">    print(f" Client: {data}")</w:t>
       </w:r>
     </w:p>
     <w:p>
@@ -1647,25 +1419,7 @@
           <w:bCs/>
           <w:color w:val="00B050"/>
         </w:rPr>
-        <w:t xml:space="preserve">    msg = </w:t>
-      </w:r>
-      <w:proofErr w:type="gramStart"/>
-      <w:r>
-        <w:rPr>
-          <w:b/>
-          <w:bCs/>
-          <w:color w:val="00B050"/>
-        </w:rPr>
-        <w:t>input(</w:t>
-      </w:r>
-      <w:proofErr w:type="gramEnd"/>
-      <w:r>
-        <w:rPr>
-          <w:b/>
-          <w:bCs/>
-          <w:color w:val="00B050"/>
-        </w:rPr>
-        <w:t>"</w:t>
+        <w:t xml:space="preserve">    msg = input("</w:t>
       </w:r>
       <w:r>
         <w:rPr>
@@ -1722,43 +1476,7 @@
           <w:bCs/>
           <w:color w:val="00B050"/>
         </w:rPr>
-        <w:t xml:space="preserve">    </w:t>
-      </w:r>
-      <w:proofErr w:type="gramStart"/>
-      <w:r>
-        <w:rPr>
-          <w:b/>
-          <w:bCs/>
-          <w:color w:val="00B050"/>
-        </w:rPr>
-        <w:t>conn.send</w:t>
-      </w:r>
-      <w:proofErr w:type="gramEnd"/>
-      <w:r>
-        <w:rPr>
-          <w:b/>
-          <w:bCs/>
-          <w:color w:val="00B050"/>
-        </w:rPr>
-        <w:t>(</w:t>
-      </w:r>
-      <w:proofErr w:type="gramStart"/>
-      <w:r>
-        <w:rPr>
-          <w:b/>
-          <w:bCs/>
-          <w:color w:val="00B050"/>
-        </w:rPr>
-        <w:t>msg.encode</w:t>
-      </w:r>
-      <w:proofErr w:type="gramEnd"/>
-      <w:r>
-        <w:rPr>
-          <w:b/>
-          <w:bCs/>
-          <w:color w:val="00B050"/>
-        </w:rPr>
-        <w:t>())</w:t>
+        <w:t xml:space="preserve">    conn.send(msg.encode())</w:t>
       </w:r>
     </w:p>
     <w:p>
@@ -1790,23 +1508,13 @@
           <w:color w:val="00B050"/>
         </w:rPr>
       </w:pPr>
-      <w:proofErr w:type="gramStart"/>
-      <w:r>
-        <w:rPr>
-          <w:b/>
-          <w:bCs/>
-          <w:color w:val="00B050"/>
-        </w:rPr>
-        <w:t>conn.close</w:t>
-      </w:r>
-      <w:proofErr w:type="gramEnd"/>
-      <w:r>
-        <w:rPr>
-          <w:b/>
-          <w:bCs/>
-          <w:color w:val="00B050"/>
-        </w:rPr>
-        <w:t>()</w:t>
+      <w:r>
+        <w:rPr>
+          <w:b/>
+          <w:bCs/>
+          <w:color w:val="00B050"/>
+        </w:rPr>
+        <w:t>conn.close()</w:t>
       </w:r>
     </w:p>
     <w:p>
@@ -1829,31 +1537,13 @@
           <w:bCs/>
           <w:color w:val="00B050"/>
         </w:rPr>
-        <w:t>server_</w:t>
-      </w:r>
-      <w:proofErr w:type="gramStart"/>
-      <w:r>
-        <w:rPr>
-          <w:b/>
-          <w:bCs/>
-          <w:color w:val="00B050"/>
-        </w:rPr>
-        <w:t>socket.close</w:t>
-      </w:r>
-      <w:proofErr w:type="gramEnd"/>
-      <w:r>
-        <w:rPr>
-          <w:b/>
-          <w:bCs/>
-          <w:color w:val="00B050"/>
-        </w:rPr>
-        <w:t>()</w:t>
+        <w:t>server_socket.close()</w:t>
       </w:r>
     </w:p>
     <w:p>
       <w:r>
         <w:pict w14:anchorId="7D464E0B">
-          <v:rect id="_x0000_i1131" style="width:0;height:1.5pt" o:hralign="center" o:hrstd="t" o:hr="t" fillcolor="#a0a0a0" stroked="f"/>
+          <v:rect id="_x0000_i1031" style="width:0;height:1.5pt" o:hralign="center" o:hrstd="t" o:hr="t" fillcolor="#a0a0a0" stroked="f"/>
         </w:pict>
       </w:r>
     </w:p>
@@ -2023,43 +1713,7 @@
           <w:color w:val="00B050"/>
         </w:rPr>
         <w:lastRenderedPageBreak/>
-        <w:t xml:space="preserve">client_socket = </w:t>
-      </w:r>
-      <w:proofErr w:type="gramStart"/>
-      <w:r>
-        <w:rPr>
-          <w:b/>
-          <w:bCs/>
-          <w:color w:val="00B050"/>
-        </w:rPr>
-        <w:t>socket.socket</w:t>
-      </w:r>
-      <w:proofErr w:type="gramEnd"/>
-      <w:r>
-        <w:rPr>
-          <w:b/>
-          <w:bCs/>
-          <w:color w:val="00B050"/>
-        </w:rPr>
-        <w:t xml:space="preserve">(socket.AF_INET, </w:t>
-      </w:r>
-      <w:proofErr w:type="gramStart"/>
-      <w:r>
-        <w:rPr>
-          <w:b/>
-          <w:bCs/>
-          <w:color w:val="00B050"/>
-        </w:rPr>
-        <w:t>socket.SOCK</w:t>
-      </w:r>
-      <w:proofErr w:type="gramEnd"/>
-      <w:r>
-        <w:rPr>
-          <w:b/>
-          <w:bCs/>
-          <w:color w:val="00B050"/>
-        </w:rPr>
-        <w:t>_STREAM)</w:t>
+        <w:t>client_socket = socket.socket(socket.AF_INET, socket.SOCK_STREAM)</w:t>
       </w:r>
     </w:p>
     <w:p>
@@ -2082,25 +1736,7 @@
           <w:bCs/>
           <w:color w:val="00B050"/>
         </w:rPr>
-        <w:t>client_</w:t>
-      </w:r>
-      <w:proofErr w:type="gramStart"/>
-      <w:r>
-        <w:rPr>
-          <w:b/>
-          <w:bCs/>
-          <w:color w:val="00B050"/>
-        </w:rPr>
-        <w:t>socket.connect</w:t>
-      </w:r>
-      <w:proofErr w:type="gramEnd"/>
-      <w:r>
-        <w:rPr>
-          <w:b/>
-          <w:bCs/>
-          <w:color w:val="00B050"/>
-        </w:rPr>
-        <w:t>((HOST, PORT))</w:t>
+        <w:t>client_socket.connect((HOST, PORT))</w:t>
       </w:r>
     </w:p>
     <w:p>
@@ -2117,23 +1753,13 @@
           <w:color w:val="00B050"/>
         </w:rPr>
       </w:pPr>
-      <w:proofErr w:type="gramStart"/>
-      <w:r>
-        <w:rPr>
-          <w:b/>
-          <w:bCs/>
-          <w:color w:val="00B050"/>
-        </w:rPr>
-        <w:t>print(</w:t>
-      </w:r>
-      <w:proofErr w:type="gramEnd"/>
-      <w:r>
-        <w:rPr>
-          <w:b/>
-          <w:bCs/>
-          <w:color w:val="00B050"/>
-        </w:rPr>
-        <w:t>"</w:t>
+      <w:r>
+        <w:rPr>
+          <w:b/>
+          <w:bCs/>
+          <w:color w:val="00B050"/>
+        </w:rPr>
+        <w:t>print("</w:t>
       </w:r>
       <w:r>
         <w:rPr>
@@ -2211,25 +1837,7 @@
           <w:bCs/>
           <w:color w:val="00B050"/>
         </w:rPr>
-        <w:t xml:space="preserve">    msg = </w:t>
-      </w:r>
-      <w:proofErr w:type="gramStart"/>
-      <w:r>
-        <w:rPr>
-          <w:b/>
-          <w:bCs/>
-          <w:color w:val="00B050"/>
-        </w:rPr>
-        <w:t>input(</w:t>
-      </w:r>
-      <w:proofErr w:type="gramEnd"/>
-      <w:r>
-        <w:rPr>
-          <w:b/>
-          <w:bCs/>
-          <w:color w:val="00B050"/>
-        </w:rPr>
-        <w:t>"</w:t>
+        <w:t xml:space="preserve">    msg = input("</w:t>
       </w:r>
       <w:r>
         <w:rPr>
@@ -2286,43 +1894,7 @@
           <w:bCs/>
           <w:color w:val="00B050"/>
         </w:rPr>
-        <w:t xml:space="preserve">    client_</w:t>
-      </w:r>
-      <w:proofErr w:type="gramStart"/>
-      <w:r>
-        <w:rPr>
-          <w:b/>
-          <w:bCs/>
-          <w:color w:val="00B050"/>
-        </w:rPr>
-        <w:t>socket.send</w:t>
-      </w:r>
-      <w:proofErr w:type="gramEnd"/>
-      <w:r>
-        <w:rPr>
-          <w:b/>
-          <w:bCs/>
-          <w:color w:val="00B050"/>
-        </w:rPr>
-        <w:t>(</w:t>
-      </w:r>
-      <w:proofErr w:type="gramStart"/>
-      <w:r>
-        <w:rPr>
-          <w:b/>
-          <w:bCs/>
-          <w:color w:val="00B050"/>
-        </w:rPr>
-        <w:t>msg.encode</w:t>
-      </w:r>
-      <w:proofErr w:type="gramEnd"/>
-      <w:r>
-        <w:rPr>
-          <w:b/>
-          <w:bCs/>
-          <w:color w:val="00B050"/>
-        </w:rPr>
-        <w:t>())</w:t>
+        <w:t xml:space="preserve">    client_socket.send(msg.encode())</w:t>
       </w:r>
     </w:p>
     <w:p>
@@ -2360,43 +1932,7 @@
           <w:bCs/>
           <w:color w:val="00B050"/>
         </w:rPr>
-        <w:t xml:space="preserve">    data = client_</w:t>
-      </w:r>
-      <w:proofErr w:type="gramStart"/>
-      <w:r>
-        <w:rPr>
-          <w:b/>
-          <w:bCs/>
-          <w:color w:val="00B050"/>
-        </w:rPr>
-        <w:t>socket.recv</w:t>
-      </w:r>
-      <w:proofErr w:type="gramEnd"/>
-      <w:r>
-        <w:rPr>
-          <w:b/>
-          <w:bCs/>
-          <w:color w:val="00B050"/>
-        </w:rPr>
-        <w:t>(1024</w:t>
-      </w:r>
-      <w:proofErr w:type="gramStart"/>
-      <w:r>
-        <w:rPr>
-          <w:b/>
-          <w:bCs/>
-          <w:color w:val="00B050"/>
-        </w:rPr>
-        <w:t>).decode</w:t>
-      </w:r>
-      <w:proofErr w:type="gramEnd"/>
-      <w:r>
-        <w:rPr>
-          <w:b/>
-          <w:bCs/>
-          <w:color w:val="00B050"/>
-        </w:rPr>
-        <w:t>()</w:t>
+        <w:t xml:space="preserve">    data = client_socket.recv(1024).decode()</w:t>
       </w:r>
     </w:p>
     <w:p>
@@ -2419,61 +1955,7 @@
           <w:bCs/>
           <w:color w:val="00B050"/>
         </w:rPr>
-        <w:t xml:space="preserve">    </w:t>
-      </w:r>
-      <w:proofErr w:type="gramStart"/>
-      <w:r>
-        <w:rPr>
-          <w:b/>
-          <w:bCs/>
-          <w:color w:val="00B050"/>
-        </w:rPr>
-        <w:t>print(</w:t>
-      </w:r>
-      <w:proofErr w:type="gramEnd"/>
-      <w:r>
-        <w:rPr>
-          <w:b/>
-          <w:bCs/>
-          <w:color w:val="00B050"/>
-        </w:rPr>
-        <w:t>f"</w:t>
-      </w:r>
-      <w:r>
-        <w:rPr>
-          <w:rFonts w:ascii="Segoe UI Emoji" w:hAnsi="Segoe UI Emoji" w:cs="Segoe UI Emoji"/>
-          <w:b/>
-          <w:bCs/>
-          <w:color w:val="00B050"/>
-        </w:rPr>
-        <w:t/>
-      </w:r>
-      <w:proofErr w:type="gramStart"/>
-      <w:r>
-        <w:rPr>
-          <w:rFonts w:ascii="Segoe UI Emoji" w:hAnsi="Segoe UI Emoji" w:cs="Segoe UI Emoji"/>
-          <w:b/>
-          <w:bCs/>
-          <w:color w:val="00B050"/>
-        </w:rPr>
-        <w:t/>
-      </w:r>
-      <w:r>
-        <w:rPr>
-          <w:b/>
-          <w:bCs/>
-          <w:color w:val="00B050"/>
-        </w:rPr>
-        <w:t xml:space="preserve"> Server: {data}"</w:t>
-      </w:r>
-      <w:proofErr w:type="gramEnd"/>
-      <w:r>
-        <w:rPr>
-          <w:b/>
-          <w:bCs/>
-          <w:color w:val="00B050"/>
-        </w:rPr>
-        <w:t>)</w:t>
+        <w:t xml:space="preserve">    print(f" Server: {data}")</w:t>
       </w:r>
     </w:p>
     <w:p>
@@ -2511,25 +1993,7 @@
           <w:bCs/>
           <w:color w:val="00B050"/>
         </w:rPr>
-        <w:t>client_</w:t>
-      </w:r>
-      <w:proofErr w:type="gramStart"/>
-      <w:r>
-        <w:rPr>
-          <w:b/>
-          <w:bCs/>
-          <w:color w:val="00B050"/>
-        </w:rPr>
-        <w:t>socket.close</w:t>
-      </w:r>
-      <w:proofErr w:type="gramEnd"/>
-      <w:r>
-        <w:rPr>
-          <w:b/>
-          <w:bCs/>
-          <w:color w:val="00B050"/>
-        </w:rPr>
-        <w:t>()</w:t>
+        <w:t>client_socket.close()</w:t>
       </w:r>
     </w:p>
     <w:p>
@@ -2547,7 +2011,7 @@
           <w:color w:val="00B050"/>
         </w:rPr>
         <w:pict w14:anchorId="0D2D0604">
-          <v:rect id="_x0000_i1145" style="width:0;height:1.5pt" o:hralign="center" o:hrstd="t" o:hr="t" fillcolor="#a0a0a0" stroked="f"/>
+          <v:rect id="_x0000_i1032" style="width:0;height:1.5pt" o:hralign="center" o:hrstd="t" o:hr="t" fillcolor="#a0a0a0" stroked="f"/>
         </w:pict>
       </w:r>
     </w:p>
@@ -2911,7 +2375,7 @@
     <w:p>
       <w:r>
         <w:pict w14:anchorId="134C9169">
-          <v:rect id="_x0000_i1133" style="width:0;height:1.5pt" o:hralign="center" o:hrstd="t" o:hr="t" fillcolor="#a0a0a0" stroked="f"/>
+          <v:rect id="_x0000_i1033" style="width:0;height:1.5pt" o:hralign="center" o:hrstd="t" o:hr="t" fillcolor="#a0a0a0" stroked="f"/>
         </w:pict>
       </w:r>
     </w:p>
@@ -3020,27 +2484,13 @@
           <w:b/>
           <w:bCs/>
         </w:rPr>
-        <w:t xml:space="preserve">thêm giao diện đơn giản (GUI) </w:t>
-      </w:r>
-      <w:r>
-        <w:rPr>
-          <w:b/>
-          <w:bCs/>
-        </w:rPr>
-        <w:t>và</w:t>
-      </w:r>
-      <w:r>
-        <w:rPr>
-          <w:b/>
-          <w:bCs/>
-        </w:rPr>
-        <w:t xml:space="preserve"> chuyển sang gửi qua mạng thật (Internet) </w:t>
+        <w:t xml:space="preserve">thêm giao diện đơn giản (GUI) và chuyển sang gửi qua mạng thật (Internet) </w:t>
       </w:r>
     </w:p>
     <w:p>
       <w:r>
         <w:pict w14:anchorId="7B732755">
-          <v:rect id="_x0000_i1134" style="width:0;height:1.5pt" o:hralign="center" o:hrstd="t" o:hr="t" fillcolor="#a0a0a0" stroked="f"/>
+          <v:rect id="_x0000_i1034" style="width:0;height:1.5pt" o:hralign="center" o:hrstd="t" o:hr="t" fillcolor="#a0a0a0" stroked="f"/>
         </w:pict>
       </w:r>
     </w:p>
@@ -3116,25 +2566,7 @@
           <w:bCs/>
           <w:color w:val="00B050"/>
         </w:rPr>
-        <w:t xml:space="preserve">git config --global </w:t>
-      </w:r>
-      <w:proofErr w:type="gramStart"/>
-      <w:r>
-        <w:rPr>
-          <w:b/>
-          <w:bCs/>
-          <w:color w:val="00B050"/>
-        </w:rPr>
-        <w:t>user.email</w:t>
-      </w:r>
-      <w:proofErr w:type="gramEnd"/>
-      <w:r>
-        <w:rPr>
-          <w:b/>
-          <w:bCs/>
-          <w:color w:val="00B050"/>
-        </w:rPr>
-        <w:t xml:space="preserve"> "email_cua_ban@gmail.com"</w:t>
+        <w:t>git config --global user.email "email_cua_ban@gmail.com"</w:t>
       </w:r>
     </w:p>
     <w:p>
@@ -3183,13 +2615,8 @@
           <w:numId w:val="1"/>
         </w:numPr>
       </w:pPr>
-      <w:proofErr w:type="gramStart"/>
-      <w:r>
-        <w:t>user.email</w:t>
-      </w:r>
-      <w:proofErr w:type="gramEnd"/>
-      <w:r>
-        <w:t>: là email liên kết với tài khoản GitHub của bạn, để khi bạn push code lên GitHub, nó sẽ gắn bạn là người đã làm điều đó.</w:t>
+      <w:r>
+        <w:t>user.email: là email liên kết với tài khoản GitHub của bạn, để khi bạn push code lên GitHub, nó sẽ gắn bạn là người đã làm điều đó.</w:t>
       </w:r>
     </w:p>
     <w:p>
@@ -3250,18 +2677,8 @@
           <w:bCs/>
           <w:color w:val="00B050"/>
         </w:rPr>
-        <w:t xml:space="preserve">git config --global </w:t>
-      </w:r>
-      <w:proofErr w:type="gramStart"/>
-      <w:r>
-        <w:rPr>
-          <w:b/>
-          <w:bCs/>
-          <w:color w:val="00B050"/>
-        </w:rPr>
-        <w:t>user.email</w:t>
-      </w:r>
-      <w:proofErr w:type="gramEnd"/>
+        <w:t>git config --global user.email</w:t>
+      </w:r>
     </w:p>
     <w:p>
       <w:pPr>
@@ -3344,18 +2761,8 @@
           <w:bCs/>
           <w:color w:val="00B050"/>
         </w:rPr>
-        <w:t xml:space="preserve">git config --global --unset </w:t>
-      </w:r>
-      <w:proofErr w:type="gramStart"/>
-      <w:r>
-        <w:rPr>
-          <w:b/>
-          <w:bCs/>
-          <w:color w:val="00B050"/>
-        </w:rPr>
-        <w:t>user.email</w:t>
-      </w:r>
-      <w:proofErr w:type="gramEnd"/>
+        <w:t>git config --global --unset user.email</w:t>
+      </w:r>
     </w:p>
     <w:p>
       <w:r>
@@ -3673,7 +3080,7 @@
       <w:tblGrid>
         <w:gridCol w:w="1384"/>
         <w:gridCol w:w="1341"/>
-        <w:gridCol w:w="1536"/>
+        <w:gridCol w:w="1584"/>
       </w:tblGrid>
       <w:tr>
         <w:trPr>
@@ -3788,7 +3195,7 @@
               <w:cnfStyle w:val="000000100000" w:firstRow="0" w:lastRow="0" w:firstColumn="0" w:lastColumn="0" w:oddVBand="0" w:evenVBand="0" w:oddHBand="1" w:evenHBand="0" w:firstRowFirstColumn="0" w:firstRowLastColumn="0" w:lastRowFirstColumn="0" w:lastRowLastColumn="0"/>
             </w:pPr>
             <w:r>
-              <w:t>client</w:t>
+              <w:t>server</w:t>
             </w:r>
             <w:r>
               <w:t>-</w:t>
@@ -3841,7 +3248,10 @@
               <w:cnfStyle w:val="000000000000" w:firstRow="0" w:lastRow="0" w:firstColumn="0" w:lastColumn="0" w:oddVBand="0" w:evenVBand="0" w:oddHBand="0" w:evenHBand="0" w:firstRowFirstColumn="0" w:firstRowLastColumn="0" w:lastRowFirstColumn="0" w:lastRowLastColumn="0"/>
             </w:pPr>
             <w:r>
-              <w:t>client-</w:t>
+              <w:t>server</w:t>
+            </w:r>
+            <w:r>
+              <w:t>-</w:t>
             </w:r>
             <w:r>
               <w:t>nguyen</w:t>
@@ -3894,7 +3304,7 @@
               <w:cnfStyle w:val="000000100000" w:firstRow="0" w:lastRow="0" w:firstColumn="0" w:lastColumn="0" w:oddVBand="0" w:evenVBand="0" w:oddHBand="1" w:evenHBand="0" w:firstRowFirstColumn="0" w:firstRowLastColumn="0" w:lastRowFirstColumn="0" w:lastRowLastColumn="0"/>
             </w:pPr>
             <w:r>
-              <w:t>server</w:t>
+              <w:t>client</w:t>
             </w:r>
             <w:r>
               <w:t>-</w:t>
@@ -3947,7 +3357,7 @@
               <w:cnfStyle w:val="000000000000" w:firstRow="0" w:lastRow="0" w:firstColumn="0" w:lastColumn="0" w:oddVBand="0" w:evenVBand="0" w:oddHBand="0" w:evenHBand="0" w:firstRowFirstColumn="0" w:firstRowLastColumn="0" w:lastRowFirstColumn="0" w:lastRowLastColumn="0"/>
             </w:pPr>
             <w:r>
-              <w:t>server</w:t>
+              <w:t>client</w:t>
             </w:r>
             <w:r>
               <w:t>-</w:t>
@@ -4003,7 +3413,7 @@
               <w:cnfStyle w:val="000000100000" w:firstRow="0" w:lastRow="0" w:firstColumn="0" w:lastColumn="0" w:oddVBand="0" w:evenVBand="0" w:oddHBand="1" w:evenHBand="0" w:firstRowFirstColumn="0" w:firstRowLastColumn="0" w:lastRowFirstColumn="0" w:lastRowLastColumn="0"/>
             </w:pPr>
             <w:r>
-              <w:t>server</w:t>
+              <w:t>client</w:t>
             </w:r>
             <w:r>
               <w:t>-</w:t>
@@ -4109,17 +3519,8 @@
           <w:b/>
           <w:bCs/>
         </w:rPr>
-        <w:t xml:space="preserve">git </w:t>
-      </w:r>
-      <w:proofErr w:type="gramStart"/>
-      <w:r>
-        <w:rPr>
-          <w:b/>
-          <w:bCs/>
-        </w:rPr>
-        <w:t>add .</w:t>
-      </w:r>
-      <w:proofErr w:type="gramEnd"/>
+        <w:t>git add .</w:t>
+      </w:r>
     </w:p>
     <w:p>
       <w:pPr>
@@ -4301,16 +3702,7 @@
           <w:bCs/>
           <w:color w:val="00B050"/>
         </w:rPr>
-        <w:t xml:space="preserve">Cập nhật lần </w:t>
-      </w:r>
-      <w:proofErr w:type="gramStart"/>
-      <w:r>
-        <w:rPr>
-          <w:b/>
-          <w:bCs/>
-          <w:color w:val="00B050"/>
-        </w:rPr>
-        <w:t>1</w:t>
+        <w:t>Cập nhật lần 1</w:t>
       </w:r>
       <w:r>
         <w:rPr>
@@ -4326,16 +3718,7 @@
           <w:bCs/>
           <w:color w:val="00B050"/>
         </w:rPr>
-        <w:t xml:space="preserve"> -</w:t>
-      </w:r>
-      <w:proofErr w:type="gramEnd"/>
-      <w:r>
-        <w:rPr>
-          <w:b/>
-          <w:bCs/>
-          <w:color w:val="00B050"/>
-        </w:rPr>
-        <w:t xml:space="preserve"> G</w:t>
+        <w:t xml:space="preserve"> - G</w:t>
       </w:r>
       <w:r>
         <w:rPr>
@@ -4414,16 +3797,7 @@
           <w:bCs/>
           <w:color w:val="00B050"/>
         </w:rPr>
-        <w:t xml:space="preserve">Cập nhật lần </w:t>
-      </w:r>
-      <w:proofErr w:type="gramStart"/>
-      <w:r>
-        <w:rPr>
-          <w:b/>
-          <w:bCs/>
-          <w:color w:val="00B050"/>
-        </w:rPr>
-        <w:t>2</w:t>
+        <w:t>Cập nhật lần 2</w:t>
       </w:r>
       <w:r>
         <w:rPr>
@@ -4439,16 +3813,7 @@
           <w:bCs/>
           <w:color w:val="00B050"/>
         </w:rPr>
-        <w:t xml:space="preserve"> -</w:t>
-      </w:r>
-      <w:proofErr w:type="gramEnd"/>
-      <w:r>
-        <w:rPr>
-          <w:b/>
-          <w:bCs/>
-          <w:color w:val="00B050"/>
-        </w:rPr>
-        <w:t xml:space="preserve"> G</w:t>
+        <w:t xml:space="preserve"> - G</w:t>
       </w:r>
       <w:r>
         <w:rPr>
@@ -4527,16 +3892,7 @@
           <w:bCs/>
           <w:color w:val="00B050"/>
         </w:rPr>
-        <w:t xml:space="preserve">Hoàn </w:t>
-      </w:r>
-      <w:proofErr w:type="gramStart"/>
-      <w:r>
-        <w:rPr>
-          <w:b/>
-          <w:bCs/>
-          <w:color w:val="00B050"/>
-        </w:rPr>
-        <w:t>thành</w:t>
+        <w:t>Hoàn thành</w:t>
       </w:r>
       <w:r>
         <w:rPr>
@@ -4552,16 +3908,7 @@
           <w:bCs/>
           <w:color w:val="00B050"/>
         </w:rPr>
-        <w:t xml:space="preserve"> -</w:t>
-      </w:r>
-      <w:proofErr w:type="gramEnd"/>
-      <w:r>
-        <w:rPr>
-          <w:b/>
-          <w:bCs/>
-          <w:color w:val="00B050"/>
-        </w:rPr>
-        <w:t xml:space="preserve"> G</w:t>
+        <w:t xml:space="preserve"> - G</w:t>
       </w:r>
       <w:r>
         <w:rPr>
@@ -4575,7 +3922,7 @@
     <w:p>
       <w:r>
         <w:pict w14:anchorId="14629F70">
-          <v:rect id="_x0000_i1025" style="width:0;height:1.5pt" o:hralign="center" o:hrstd="t" o:hr="t" fillcolor="#a0a0a0" stroked="f"/>
+          <v:rect id="_x0000_i1035" style="width:0;height:1.5pt" o:hralign="center" o:hrstd="t" o:hr="t" fillcolor="#a0a0a0" stroked="f"/>
         </w:pict>
       </w:r>
     </w:p>
@@ -4694,7 +4041,7 @@
     <w:p>
       <w:r>
         <w:pict w14:anchorId="268B5592">
-          <v:rect id="_x0000_i1026" style="width:0;height:1.5pt" o:hralign="center" o:hrstd="t" o:hr="t" fillcolor="#a0a0a0" stroked="f"/>
+          <v:rect id="_x0000_i1036" style="width:0;height:1.5pt" o:hralign="center" o:hrstd="t" o:hr="t" fillcolor="#a0a0a0" stroked="f"/>
         </w:pict>
       </w:r>
     </w:p>
@@ -4750,7 +4097,7 @@
     <w:p>
       <w:r>
         <w:pict w14:anchorId="4A5E7943">
-          <v:rect id="_x0000_i1027" style="width:0;height:1.5pt" o:hralign="center" o:hrstd="t" o:hr="t" fillcolor="#a0a0a0" stroked="f"/>
+          <v:rect id="_x0000_i1037" style="width:0;height:1.5pt" o:hralign="center" o:hrstd="t" o:hr="t" fillcolor="#a0a0a0" stroked="f"/>
         </w:pict>
       </w:r>
     </w:p>
@@ -4850,7 +4197,7 @@
     <w:p>
       <w:r>
         <w:pict w14:anchorId="255ED429">
-          <v:rect id="_x0000_i1028" style="width:0;height:1.5pt" o:hralign="center" o:hrstd="t" o:hr="t" fillcolor="#a0a0a0" stroked="f"/>
+          <v:rect id="_x0000_i1038" style="width:0;height:1.5pt" o:hralign="center" o:hrstd="t" o:hr="t" fillcolor="#a0a0a0" stroked="f"/>
         </w:pict>
       </w:r>
     </w:p>
@@ -4942,7 +4289,7 @@
     <w:p>
       <w:r>
         <w:pict w14:anchorId="41FDF40C">
-          <v:rect id="_x0000_i1029" style="width:0;height:1.5pt" o:hralign="center" o:hrstd="t" o:hr="t" fillcolor="#a0a0a0" stroked="f"/>
+          <v:rect id="_x0000_i1039" style="width:0;height:1.5pt" o:hralign="center" o:hrstd="t" o:hr="t" fillcolor="#a0a0a0" stroked="f"/>
         </w:pict>
       </w:r>
     </w:p>
@@ -5010,7 +4357,7 @@
     <w:p>
       <w:r>
         <w:pict w14:anchorId="26D8732E">
-          <v:rect id="_x0000_i1030" style="width:0;height:1.5pt" o:hralign="center" o:hrstd="t" o:hr="t" fillcolor="#a0a0a0" stroked="f"/>
+          <v:rect id="_x0000_i1040" style="width:0;height:1.5pt" o:hralign="center" o:hrstd="t" o:hr="t" fillcolor="#a0a0a0" stroked="f"/>
         </w:pict>
       </w:r>
     </w:p>
@@ -5114,7 +4461,7 @@
     <w:p>
       <w:r>
         <w:pict w14:anchorId="58C7634E">
-          <v:rect id="_x0000_i1031" style="width:0;height:1.5pt" o:hralign="center" o:hrstd="t" o:hr="t" fillcolor="#a0a0a0" stroked="f"/>
+          <v:rect id="_x0000_i1041" style="width:0;height:1.5pt" o:hralign="center" o:hrstd="t" o:hr="t" fillcolor="#a0a0a0" stroked="f"/>
         </w:pict>
       </w:r>
     </w:p>
@@ -5392,7 +4739,7 @@
     <w:p>
       <w:r>
         <w:pict w14:anchorId="74399EFE">
-          <v:rect id="_x0000_i1032" style="width:0;height:1.5pt" o:hralign="center" o:hrstd="t" o:hr="t" fillcolor="#a0a0a0" stroked="f"/>
+          <v:rect id="_x0000_i1042" style="width:0;height:1.5pt" o:hralign="center" o:hrstd="t" o:hr="t" fillcolor="#a0a0a0" stroked="f"/>
         </w:pict>
       </w:r>
     </w:p>
@@ -5622,7 +4969,7 @@
     <w:p>
       <w:r>
         <w:pict w14:anchorId="6195798C">
-          <v:rect id="_x0000_i1033" style="width:0;height:1.5pt" o:hralign="center" o:hrstd="t" o:hr="t" fillcolor="#a0a0a0" stroked="f"/>
+          <v:rect id="_x0000_i1043" style="width:0;height:1.5pt" o:hralign="center" o:hrstd="t" o:hr="t" fillcolor="#a0a0a0" stroked="f"/>
         </w:pict>
       </w:r>
     </w:p>
@@ -5694,7 +5041,7 @@
     <w:p>
       <w:r>
         <w:pict w14:anchorId="3E64D2B1">
-          <v:rect id="_x0000_i1034" style="width:0;height:1.5pt" o:hralign="center" o:hrstd="t" o:hr="t" fillcolor="#a0a0a0" stroked="f"/>
+          <v:rect id="_x0000_i1044" style="width:0;height:1.5pt" o:hralign="center" o:hrstd="t" o:hr="t" fillcolor="#a0a0a0" stroked="f"/>
         </w:pict>
       </w:r>
     </w:p>
@@ -5763,18 +5110,8 @@
           <w:bCs/>
           <w:color w:val="00B050"/>
         </w:rPr>
-        <w:t xml:space="preserve">git </w:t>
-      </w:r>
-      <w:proofErr w:type="gramStart"/>
-      <w:r>
-        <w:rPr>
-          <w:b/>
-          <w:bCs/>
-          <w:color w:val="00B050"/>
-        </w:rPr>
-        <w:t>add .</w:t>
-      </w:r>
-      <w:proofErr w:type="gramEnd"/>
+        <w:t>git add .</w:t>
+      </w:r>
     </w:p>
     <w:p>
       <w:pPr>
@@ -5889,7 +5226,7 @@
     <w:p>
       <w:r>
         <w:pict w14:anchorId="2A01E0A0">
-          <v:rect id="_x0000_i1035" style="width:0;height:1.5pt" o:hralign="center" o:hrstd="t" o:hr="t" fillcolor="#a0a0a0" stroked="f"/>
+          <v:rect id="_x0000_i1045" style="width:0;height:1.5pt" o:hralign="center" o:hrstd="t" o:hr="t" fillcolor="#a0a0a0" stroked="f"/>
         </w:pict>
       </w:r>
     </w:p>
@@ -5934,7 +5271,7 @@
     <w:p>
       <w:r>
         <w:pict w14:anchorId="25131206">
-          <v:rect id="_x0000_i1036" style="width:0;height:1.5pt" o:hralign="center" o:hrstd="t" o:hr="t" fillcolor="#a0a0a0" stroked="f"/>
+          <v:rect id="_x0000_i1046" style="width:0;height:1.5pt" o:hralign="center" o:hrstd="t" o:hr="t" fillcolor="#a0a0a0" stroked="f"/>
         </w:pict>
       </w:r>
     </w:p>
@@ -6152,7 +5489,7 @@
     <w:p>
       <w:r>
         <w:pict w14:anchorId="67A736FC">
-          <v:rect id="_x0000_i1037" style="width:0;height:1.5pt" o:hralign="center" o:hrstd="t" o:hr="t" fillcolor="#a0a0a0" stroked="f"/>
+          <v:rect id="_x0000_i1047" style="width:0;height:1.5pt" o:hralign="center" o:hrstd="t" o:hr="t" fillcolor="#a0a0a0" stroked="f"/>
         </w:pict>
       </w:r>
     </w:p>
@@ -6369,7 +5706,7 @@
     <w:p>
       <w:r>
         <w:pict w14:anchorId="14F55457">
-          <v:rect id="_x0000_i1038" style="width:0;height:1.5pt" o:hralign="center" o:hrstd="t" o:hr="t" fillcolor="#a0a0a0" stroked="f"/>
+          <v:rect id="_x0000_i1048" style="width:0;height:1.5pt" o:hralign="center" o:hrstd="t" o:hr="t" fillcolor="#a0a0a0" stroked="f"/>
         </w:pict>
       </w:r>
     </w:p>
@@ -6611,21 +5948,13 @@
     <w:p>
       <w:r>
         <w:pict w14:anchorId="22B14B93">
-          <v:rect id="_x0000_i1039" style="width:0;height:1.5pt" o:hralign="center" o:hrstd="t" o:hr="t" fillcolor="#a0a0a0" stroked="f"/>
+          <v:rect id="_x0000_i1049" style="width:0;height:1.5pt" o:hralign="center" o:hrstd="t" o:hr="t" fillcolor="#a0a0a0" stroked="f"/>
         </w:pict>
       </w:r>
     </w:p>
     <w:p>
       <w:r>
-        <w:t>Tối t2, t</w:t>
-      </w:r>
-      <w:proofErr w:type="gramStart"/>
-      <w:r>
-        <w:t>4,t</w:t>
-      </w:r>
-      <w:proofErr w:type="gramEnd"/>
-      <w:r>
-        <w:t>6</w:t>
+        <w:t>Tối t2, t4,t6</w:t>
       </w:r>
     </w:p>
     <w:p/>
@@ -7421,6 +6750,232 @@
     </w:lvl>
   </w:abstractNum>
   <w:abstractNum w:abstractNumId="5" w15:restartNumberingAfterBreak="0">
+    <w:nsid w:val="1B6A71DB"/>
+    <w:multiLevelType w:val="multilevel"/>
+    <w:tmpl w:val="55527BF2"/>
+    <w:lvl w:ilvl="0">
+      <w:start w:val="2"/>
+      <w:numFmt w:val="decimal"/>
+      <w:lvlText w:val="%1."/>
+      <w:lvlJc w:val="left"/>
+      <w:pPr>
+        <w:tabs>
+          <w:tab w:val="num" w:pos="720"/>
+        </w:tabs>
+        <w:ind w:left="720" w:hanging="360"/>
+      </w:pPr>
+    </w:lvl>
+    <w:lvl w:ilvl="1" w:tentative="1">
+      <w:start w:val="1"/>
+      <w:numFmt w:val="decimal"/>
+      <w:lvlText w:val="%2."/>
+      <w:lvlJc w:val="left"/>
+      <w:pPr>
+        <w:tabs>
+          <w:tab w:val="num" w:pos="1440"/>
+        </w:tabs>
+        <w:ind w:left="1440" w:hanging="360"/>
+      </w:pPr>
+    </w:lvl>
+    <w:lvl w:ilvl="2" w:tentative="1">
+      <w:start w:val="1"/>
+      <w:numFmt w:val="decimal"/>
+      <w:lvlText w:val="%3."/>
+      <w:lvlJc w:val="left"/>
+      <w:pPr>
+        <w:tabs>
+          <w:tab w:val="num" w:pos="2160"/>
+        </w:tabs>
+        <w:ind w:left="2160" w:hanging="360"/>
+      </w:pPr>
+    </w:lvl>
+    <w:lvl w:ilvl="3" w:tentative="1">
+      <w:start w:val="1"/>
+      <w:numFmt w:val="decimal"/>
+      <w:lvlText w:val="%4."/>
+      <w:lvlJc w:val="left"/>
+      <w:pPr>
+        <w:tabs>
+          <w:tab w:val="num" w:pos="2880"/>
+        </w:tabs>
+        <w:ind w:left="2880" w:hanging="360"/>
+      </w:pPr>
+    </w:lvl>
+    <w:lvl w:ilvl="4" w:tentative="1">
+      <w:start w:val="1"/>
+      <w:numFmt w:val="decimal"/>
+      <w:lvlText w:val="%5."/>
+      <w:lvlJc w:val="left"/>
+      <w:pPr>
+        <w:tabs>
+          <w:tab w:val="num" w:pos="3600"/>
+        </w:tabs>
+        <w:ind w:left="3600" w:hanging="360"/>
+      </w:pPr>
+    </w:lvl>
+    <w:lvl w:ilvl="5" w:tentative="1">
+      <w:start w:val="1"/>
+      <w:numFmt w:val="decimal"/>
+      <w:lvlText w:val="%6."/>
+      <w:lvlJc w:val="left"/>
+      <w:pPr>
+        <w:tabs>
+          <w:tab w:val="num" w:pos="4320"/>
+        </w:tabs>
+        <w:ind w:left="4320" w:hanging="360"/>
+      </w:pPr>
+    </w:lvl>
+    <w:lvl w:ilvl="6" w:tentative="1">
+      <w:start w:val="1"/>
+      <w:numFmt w:val="decimal"/>
+      <w:lvlText w:val="%7."/>
+      <w:lvlJc w:val="left"/>
+      <w:pPr>
+        <w:tabs>
+          <w:tab w:val="num" w:pos="5040"/>
+        </w:tabs>
+        <w:ind w:left="5040" w:hanging="360"/>
+      </w:pPr>
+    </w:lvl>
+    <w:lvl w:ilvl="7" w:tentative="1">
+      <w:start w:val="1"/>
+      <w:numFmt w:val="decimal"/>
+      <w:lvlText w:val="%8."/>
+      <w:lvlJc w:val="left"/>
+      <w:pPr>
+        <w:tabs>
+          <w:tab w:val="num" w:pos="5760"/>
+        </w:tabs>
+        <w:ind w:left="5760" w:hanging="360"/>
+      </w:pPr>
+    </w:lvl>
+    <w:lvl w:ilvl="8" w:tentative="1">
+      <w:start w:val="1"/>
+      <w:numFmt w:val="decimal"/>
+      <w:lvlText w:val="%9."/>
+      <w:lvlJc w:val="left"/>
+      <w:pPr>
+        <w:tabs>
+          <w:tab w:val="num" w:pos="6480"/>
+        </w:tabs>
+        <w:ind w:left="6480" w:hanging="360"/>
+      </w:pPr>
+    </w:lvl>
+  </w:abstractNum>
+  <w:abstractNum w:abstractNumId="6" w15:restartNumberingAfterBreak="0">
+    <w:nsid w:val="1BC168B7"/>
+    <w:multiLevelType w:val="multilevel"/>
+    <w:tmpl w:val="FBCA1F7C"/>
+    <w:lvl w:ilvl="0">
+      <w:start w:val="1"/>
+      <w:numFmt w:val="decimal"/>
+      <w:lvlText w:val="%1."/>
+      <w:lvlJc w:val="left"/>
+      <w:pPr>
+        <w:tabs>
+          <w:tab w:val="num" w:pos="720"/>
+        </w:tabs>
+        <w:ind w:left="720" w:hanging="360"/>
+      </w:pPr>
+    </w:lvl>
+    <w:lvl w:ilvl="1" w:tentative="1">
+      <w:start w:val="1"/>
+      <w:numFmt w:val="decimal"/>
+      <w:lvlText w:val="%2."/>
+      <w:lvlJc w:val="left"/>
+      <w:pPr>
+        <w:tabs>
+          <w:tab w:val="num" w:pos="1440"/>
+        </w:tabs>
+        <w:ind w:left="1440" w:hanging="360"/>
+      </w:pPr>
+    </w:lvl>
+    <w:lvl w:ilvl="2" w:tentative="1">
+      <w:start w:val="1"/>
+      <w:numFmt w:val="decimal"/>
+      <w:lvlText w:val="%3."/>
+      <w:lvlJc w:val="left"/>
+      <w:pPr>
+        <w:tabs>
+          <w:tab w:val="num" w:pos="2160"/>
+        </w:tabs>
+        <w:ind w:left="2160" w:hanging="360"/>
+      </w:pPr>
+    </w:lvl>
+    <w:lvl w:ilvl="3" w:tentative="1">
+      <w:start w:val="1"/>
+      <w:numFmt w:val="decimal"/>
+      <w:lvlText w:val="%4."/>
+      <w:lvlJc w:val="left"/>
+      <w:pPr>
+        <w:tabs>
+          <w:tab w:val="num" w:pos="2880"/>
+        </w:tabs>
+        <w:ind w:left="2880" w:hanging="360"/>
+      </w:pPr>
+    </w:lvl>
+    <w:lvl w:ilvl="4" w:tentative="1">
+      <w:start w:val="1"/>
+      <w:numFmt w:val="decimal"/>
+      <w:lvlText w:val="%5."/>
+      <w:lvlJc w:val="left"/>
+      <w:pPr>
+        <w:tabs>
+          <w:tab w:val="num" w:pos="3600"/>
+        </w:tabs>
+        <w:ind w:left="3600" w:hanging="360"/>
+      </w:pPr>
+    </w:lvl>
+    <w:lvl w:ilvl="5" w:tentative="1">
+      <w:start w:val="1"/>
+      <w:numFmt w:val="decimal"/>
+      <w:lvlText w:val="%6."/>
+      <w:lvlJc w:val="left"/>
+      <w:pPr>
+        <w:tabs>
+          <w:tab w:val="num" w:pos="4320"/>
+        </w:tabs>
+        <w:ind w:left="4320" w:hanging="360"/>
+      </w:pPr>
+    </w:lvl>
+    <w:lvl w:ilvl="6" w:tentative="1">
+      <w:start w:val="1"/>
+      <w:numFmt w:val="decimal"/>
+      <w:lvlText w:val="%7."/>
+      <w:lvlJc w:val="left"/>
+      <w:pPr>
+        <w:tabs>
+          <w:tab w:val="num" w:pos="5040"/>
+        </w:tabs>
+        <w:ind w:left="5040" w:hanging="360"/>
+      </w:pPr>
+    </w:lvl>
+    <w:lvl w:ilvl="7" w:tentative="1">
+      <w:start w:val="1"/>
+      <w:numFmt w:val="decimal"/>
+      <w:lvlText w:val="%8."/>
+      <w:lvlJc w:val="left"/>
+      <w:pPr>
+        <w:tabs>
+          <w:tab w:val="num" w:pos="5760"/>
+        </w:tabs>
+        <w:ind w:left="5760" w:hanging="360"/>
+      </w:pPr>
+    </w:lvl>
+    <w:lvl w:ilvl="8" w:tentative="1">
+      <w:start w:val="1"/>
+      <w:numFmt w:val="decimal"/>
+      <w:lvlText w:val="%9."/>
+      <w:lvlJc w:val="left"/>
+      <w:pPr>
+        <w:tabs>
+          <w:tab w:val="num" w:pos="6480"/>
+        </w:tabs>
+        <w:ind w:left="6480" w:hanging="360"/>
+      </w:pPr>
+    </w:lvl>
+  </w:abstractNum>
+  <w:abstractNum w:abstractNumId="7" w15:restartNumberingAfterBreak="0">
     <w:nsid w:val="25417AD6"/>
     <w:multiLevelType w:val="multilevel"/>
     <w:tmpl w:val="63589632"/>
@@ -7569,7 +7124,7 @@
       </w:rPr>
     </w:lvl>
   </w:abstractNum>
-  <w:abstractNum w:abstractNumId="6" w15:restartNumberingAfterBreak="0">
+  <w:abstractNum w:abstractNumId="8" w15:restartNumberingAfterBreak="0">
     <w:nsid w:val="2D3F7525"/>
     <w:multiLevelType w:val="multilevel"/>
     <w:tmpl w:val="BD029D9C"/>
@@ -7682,7 +7237,7 @@
       </w:pPr>
     </w:lvl>
   </w:abstractNum>
-  <w:abstractNum w:abstractNumId="7" w15:restartNumberingAfterBreak="0">
+  <w:abstractNum w:abstractNumId="9" w15:restartNumberingAfterBreak="0">
     <w:nsid w:val="3E1D0FE8"/>
     <w:multiLevelType w:val="multilevel"/>
     <w:tmpl w:val="C9E4E76E"/>
@@ -7831,7 +7386,7 @@
       </w:rPr>
     </w:lvl>
   </w:abstractNum>
-  <w:abstractNum w:abstractNumId="8" w15:restartNumberingAfterBreak="0">
+  <w:abstractNum w:abstractNumId="10" w15:restartNumberingAfterBreak="0">
     <w:nsid w:val="46056470"/>
     <w:multiLevelType w:val="multilevel"/>
     <w:tmpl w:val="B7968506"/>
@@ -7980,7 +7535,7 @@
       </w:rPr>
     </w:lvl>
   </w:abstractNum>
-  <w:abstractNum w:abstractNumId="9" w15:restartNumberingAfterBreak="0">
+  <w:abstractNum w:abstractNumId="11" w15:restartNumberingAfterBreak="0">
     <w:nsid w:val="480F2592"/>
     <w:multiLevelType w:val="multilevel"/>
     <w:tmpl w:val="2BFA9B74"/>
@@ -8093,7 +7648,7 @@
       </w:pPr>
     </w:lvl>
   </w:abstractNum>
-  <w:abstractNum w:abstractNumId="10" w15:restartNumberingAfterBreak="0">
+  <w:abstractNum w:abstractNumId="12" w15:restartNumberingAfterBreak="0">
     <w:nsid w:val="5A152D22"/>
     <w:multiLevelType w:val="multilevel"/>
     <w:tmpl w:val="383244DC"/>
@@ -8206,7 +7761,7 @@
       </w:pPr>
     </w:lvl>
   </w:abstractNum>
-  <w:abstractNum w:abstractNumId="11" w15:restartNumberingAfterBreak="0">
+  <w:abstractNum w:abstractNumId="13" w15:restartNumberingAfterBreak="0">
     <w:nsid w:val="72F57282"/>
     <w:multiLevelType w:val="multilevel"/>
     <w:tmpl w:val="52B6A742"/>
@@ -8355,7 +7910,7 @@
       </w:rPr>
     </w:lvl>
   </w:abstractNum>
-  <w:abstractNum w:abstractNumId="12" w15:restartNumberingAfterBreak="0">
+  <w:abstractNum w:abstractNumId="14" w15:restartNumberingAfterBreak="0">
     <w:nsid w:val="75FF7C7F"/>
     <w:multiLevelType w:val="multilevel"/>
     <w:tmpl w:val="EAF20224"/>
@@ -8504,7 +8059,7 @@
       </w:rPr>
     </w:lvl>
   </w:abstractNum>
-  <w:abstractNum w:abstractNumId="13" w15:restartNumberingAfterBreak="0">
+  <w:abstractNum w:abstractNumId="15" w15:restartNumberingAfterBreak="0">
     <w:nsid w:val="7994752B"/>
     <w:multiLevelType w:val="multilevel"/>
     <w:tmpl w:val="7396C62E"/>
@@ -8653,7 +8208,7 @@
       </w:rPr>
     </w:lvl>
   </w:abstractNum>
-  <w:abstractNum w:abstractNumId="14" w15:restartNumberingAfterBreak="0">
+  <w:abstractNum w:abstractNumId="16" w15:restartNumberingAfterBreak="0">
     <w:nsid w:val="7AB373DC"/>
     <w:multiLevelType w:val="multilevel"/>
     <w:tmpl w:val="1A88571A"/>
@@ -8803,13 +8358,13 @@
     </w:lvl>
   </w:abstractNum>
   <w:num w:numId="1" w16cid:durableId="703407668">
-    <w:abstractNumId w:val="13"/>
+    <w:abstractNumId w:val="15"/>
   </w:num>
   <w:num w:numId="2" w16cid:durableId="775448819">
-    <w:abstractNumId w:val="9"/>
+    <w:abstractNumId w:val="11"/>
   </w:num>
   <w:num w:numId="3" w16cid:durableId="1138379719">
-    <w:abstractNumId w:val="5"/>
+    <w:abstractNumId w:val="7"/>
   </w:num>
   <w:num w:numId="4" w16cid:durableId="1183207329">
     <w:abstractNumId w:val="3"/>
@@ -8818,10 +8373,10 @@
     <w:abstractNumId w:val="4"/>
   </w:num>
   <w:num w:numId="6" w16cid:durableId="61408968">
-    <w:abstractNumId w:val="11"/>
+    <w:abstractNumId w:val="13"/>
   </w:num>
   <w:num w:numId="7" w16cid:durableId="883255763">
-    <w:abstractNumId w:val="12"/>
+    <w:abstractNumId w:val="14"/>
   </w:num>
   <w:num w:numId="8" w16cid:durableId="293827481">
     <w:abstractNumId w:val="2"/>
@@ -8830,22 +8385,28 @@
     <w:abstractNumId w:val="1"/>
   </w:num>
   <w:num w:numId="10" w16cid:durableId="2094234782">
-    <w:abstractNumId w:val="7"/>
+    <w:abstractNumId w:val="9"/>
   </w:num>
   <w:num w:numId="11" w16cid:durableId="2061006330">
-    <w:abstractNumId w:val="14"/>
+    <w:abstractNumId w:val="16"/>
   </w:num>
   <w:num w:numId="12" w16cid:durableId="1263761603">
+    <w:abstractNumId w:val="10"/>
+  </w:num>
+  <w:num w:numId="13" w16cid:durableId="1975255662">
     <w:abstractNumId w:val="8"/>
   </w:num>
-  <w:num w:numId="13" w16cid:durableId="1975255662">
-    <w:abstractNumId w:val="6"/>
-  </w:num>
   <w:num w:numId="14" w16cid:durableId="418142795">
-    <w:abstractNumId w:val="10"/>
+    <w:abstractNumId w:val="12"/>
   </w:num>
   <w:num w:numId="15" w16cid:durableId="1995839358">
     <w:abstractNumId w:val="0"/>
+  </w:num>
+  <w:num w:numId="16" w16cid:durableId="451675695">
+    <w:abstractNumId w:val="6"/>
+  </w:num>
+  <w:num w:numId="17" w16cid:durableId="1023632376">
+    <w:abstractNumId w:val="5"/>
   </w:num>
 </w:numbering>
 </file>
@@ -9454,6 +9015,7 @@
   <w:style w:type="character" w:default="1" w:styleId="DefaultParagraphFont">
     <w:name w:val="Default Paragraph Font"/>
     <w:uiPriority w:val="1"/>
+    <w:semiHidden/>
     <w:unhideWhenUsed/>
   </w:style>
   <w:style w:type="table" w:default="1" w:styleId="TableNormal">

</xml_diff>

<commit_message>
12-05-2025 - Cập nhật lần 01 - Tài liệu họp nhóm
</commit_message>
<xml_diff>
--- a/Nội dung họp nhóm LTM-ChatApp-Python.docx
+++ b/Nội dung họp nhóm LTM-ChatApp-Python.docx
@@ -1064,7 +1064,43 @@
           <w:bCs/>
           <w:color w:val="00B050"/>
         </w:rPr>
-        <w:t>server_socket = socket.socket(socket.AF_INET, socket.SOCK_STREAM)</w:t>
+        <w:t xml:space="preserve">server_socket = </w:t>
+      </w:r>
+      <w:proofErr w:type="gramStart"/>
+      <w:r>
+        <w:rPr>
+          <w:b/>
+          <w:bCs/>
+          <w:color w:val="00B050"/>
+        </w:rPr>
+        <w:t>socket.socket</w:t>
+      </w:r>
+      <w:proofErr w:type="gramEnd"/>
+      <w:r>
+        <w:rPr>
+          <w:b/>
+          <w:bCs/>
+          <w:color w:val="00B050"/>
+        </w:rPr>
+        <w:t xml:space="preserve">(socket.AF_INET, </w:t>
+      </w:r>
+      <w:proofErr w:type="gramStart"/>
+      <w:r>
+        <w:rPr>
+          <w:b/>
+          <w:bCs/>
+          <w:color w:val="00B050"/>
+        </w:rPr>
+        <w:t>socket.SOCK</w:t>
+      </w:r>
+      <w:proofErr w:type="gramEnd"/>
+      <w:r>
+        <w:rPr>
+          <w:b/>
+          <w:bCs/>
+          <w:color w:val="00B050"/>
+        </w:rPr>
+        <w:t>_STREAM)</w:t>
       </w:r>
     </w:p>
     <w:p>
@@ -1087,7 +1123,25 @@
           <w:bCs/>
           <w:color w:val="00B050"/>
         </w:rPr>
-        <w:t>server_socket.bind((HOST, PORT))</w:t>
+        <w:t>server_</w:t>
+      </w:r>
+      <w:proofErr w:type="gramStart"/>
+      <w:r>
+        <w:rPr>
+          <w:b/>
+          <w:bCs/>
+          <w:color w:val="00B050"/>
+        </w:rPr>
+        <w:t>socket.bind</w:t>
+      </w:r>
+      <w:proofErr w:type="gramEnd"/>
+      <w:r>
+        <w:rPr>
+          <w:b/>
+          <w:bCs/>
+          <w:color w:val="00B050"/>
+        </w:rPr>
+        <w:t>((HOST, PORT))</w:t>
       </w:r>
     </w:p>
     <w:p>
@@ -1110,7 +1164,25 @@
           <w:bCs/>
           <w:color w:val="00B050"/>
         </w:rPr>
-        <w:t>server_socket.listen()</w:t>
+        <w:t>server_</w:t>
+      </w:r>
+      <w:proofErr w:type="gramStart"/>
+      <w:r>
+        <w:rPr>
+          <w:b/>
+          <w:bCs/>
+          <w:color w:val="00B050"/>
+        </w:rPr>
+        <w:t>socket.listen</w:t>
+      </w:r>
+      <w:proofErr w:type="gramEnd"/>
+      <w:r>
+        <w:rPr>
+          <w:b/>
+          <w:bCs/>
+          <w:color w:val="00B050"/>
+        </w:rPr>
+        <w:t>()</w:t>
       </w:r>
     </w:p>
     <w:p>
@@ -1142,13 +1214,23 @@
           <w:color w:val="00B050"/>
         </w:rPr>
       </w:pPr>
-      <w:r>
-        <w:rPr>
-          <w:b/>
-          <w:bCs/>
-          <w:color w:val="00B050"/>
-        </w:rPr>
-        <w:t>print(f"</w:t>
+      <w:proofErr w:type="gramStart"/>
+      <w:r>
+        <w:rPr>
+          <w:b/>
+          <w:bCs/>
+          <w:color w:val="00B050"/>
+        </w:rPr>
+        <w:t>print(</w:t>
+      </w:r>
+      <w:proofErr w:type="gramEnd"/>
+      <w:r>
+        <w:rPr>
+          <w:b/>
+          <w:bCs/>
+          <w:color w:val="00B050"/>
+        </w:rPr>
+        <w:t>f"</w:t>
       </w:r>
       <w:r>
         <w:rPr>
@@ -1165,7 +1247,25 @@
           <w:bCs/>
           <w:color w:val="00B050"/>
         </w:rPr>
-        <w:t xml:space="preserve"> Server đang chạy tại {HOST}:{PORT}, chờ kết nối...")</w:t>
+        <w:t xml:space="preserve"> Server đang chạy tại {HOST</w:t>
+      </w:r>
+      <w:proofErr w:type="gramStart"/>
+      <w:r>
+        <w:rPr>
+          <w:b/>
+          <w:bCs/>
+          <w:color w:val="00B050"/>
+        </w:rPr>
+        <w:t>}:{</w:t>
+      </w:r>
+      <w:proofErr w:type="gramEnd"/>
+      <w:r>
+        <w:rPr>
+          <w:b/>
+          <w:bCs/>
+          <w:color w:val="00B050"/>
+        </w:rPr>
+        <w:t>PORT}, chờ kết nối...")</w:t>
       </w:r>
     </w:p>
     <w:p>
@@ -1203,7 +1303,25 @@
           <w:bCs/>
           <w:color w:val="00B050"/>
         </w:rPr>
-        <w:t>conn, addr = server_socket.accept()</w:t>
+        <w:t>conn, addr = server_</w:t>
+      </w:r>
+      <w:proofErr w:type="gramStart"/>
+      <w:r>
+        <w:rPr>
+          <w:b/>
+          <w:bCs/>
+          <w:color w:val="00B050"/>
+        </w:rPr>
+        <w:t>socket.accept</w:t>
+      </w:r>
+      <w:proofErr w:type="gramEnd"/>
+      <w:r>
+        <w:rPr>
+          <w:b/>
+          <w:bCs/>
+          <w:color w:val="00B050"/>
+        </w:rPr>
+        <w:t>()</w:t>
       </w:r>
     </w:p>
     <w:p>
@@ -1220,13 +1338,23 @@
           <w:color w:val="00B050"/>
         </w:rPr>
       </w:pPr>
-      <w:r>
-        <w:rPr>
-          <w:b/>
-          <w:bCs/>
-          <w:color w:val="00B050"/>
-        </w:rPr>
-        <w:t>print(f"</w:t>
+      <w:proofErr w:type="gramStart"/>
+      <w:r>
+        <w:rPr>
+          <w:b/>
+          <w:bCs/>
+          <w:color w:val="00B050"/>
+        </w:rPr>
+        <w:t>print(</w:t>
+      </w:r>
+      <w:proofErr w:type="gramEnd"/>
+      <w:r>
+        <w:rPr>
+          <w:b/>
+          <w:bCs/>
+          <w:color w:val="00B050"/>
+        </w:rPr>
+        <w:t>f"</w:t>
       </w:r>
       <w:r>
         <w:rPr>
@@ -1304,7 +1432,43 @@
           <w:bCs/>
           <w:color w:val="00B050"/>
         </w:rPr>
-        <w:t xml:space="preserve">    data = conn.recv(1024).decode()</w:t>
+        <w:t xml:space="preserve">    data = </w:t>
+      </w:r>
+      <w:proofErr w:type="gramStart"/>
+      <w:r>
+        <w:rPr>
+          <w:b/>
+          <w:bCs/>
+          <w:color w:val="00B050"/>
+        </w:rPr>
+        <w:t>conn.recv</w:t>
+      </w:r>
+      <w:proofErr w:type="gramEnd"/>
+      <w:r>
+        <w:rPr>
+          <w:b/>
+          <w:bCs/>
+          <w:color w:val="00B050"/>
+        </w:rPr>
+        <w:t>(1024</w:t>
+      </w:r>
+      <w:proofErr w:type="gramStart"/>
+      <w:r>
+        <w:rPr>
+          <w:b/>
+          <w:bCs/>
+          <w:color w:val="00B050"/>
+        </w:rPr>
+        <w:t>).decode</w:t>
+      </w:r>
+      <w:proofErr w:type="gramEnd"/>
+      <w:r>
+        <w:rPr>
+          <w:b/>
+          <w:bCs/>
+          <w:color w:val="00B050"/>
+        </w:rPr>
+        <w:t>()</w:t>
       </w:r>
     </w:p>
     <w:p>
@@ -1350,8 +1514,18 @@
           <w:bCs/>
           <w:color w:val="00B050"/>
         </w:rPr>
-        <w:t xml:space="preserve">        break</w:t>
-      </w:r>
+        <w:t xml:space="preserve">        </w:t>
+      </w:r>
+      <w:proofErr w:type="gramStart"/>
+      <w:r>
+        <w:rPr>
+          <w:b/>
+          <w:bCs/>
+          <w:color w:val="00B050"/>
+        </w:rPr>
+        <w:t>break</w:t>
+      </w:r>
+      <w:proofErr w:type="gramEnd"/>
     </w:p>
     <w:p>
       <w:pPr>
@@ -1373,7 +1547,43 @@
           <w:bCs/>
           <w:color w:val="00B050"/>
         </w:rPr>
-        <w:t xml:space="preserve">    print(f" Client: {data}")</w:t>
+        <w:t xml:space="preserve">    </w:t>
+      </w:r>
+      <w:proofErr w:type="gramStart"/>
+      <w:r>
+        <w:rPr>
+          <w:b/>
+          <w:bCs/>
+          <w:color w:val="00B050"/>
+        </w:rPr>
+        <w:t>print(</w:t>
+      </w:r>
+      <w:proofErr w:type="gramEnd"/>
+      <w:r>
+        <w:rPr>
+          <w:b/>
+          <w:bCs/>
+          <w:color w:val="00B050"/>
+        </w:rPr>
+        <w:t xml:space="preserve">f" </w:t>
+      </w:r>
+      <w:proofErr w:type="gramStart"/>
+      <w:r>
+        <w:rPr>
+          <w:b/>
+          <w:bCs/>
+          <w:color w:val="00B050"/>
+        </w:rPr>
+        <w:t>Client: {data}"</w:t>
+      </w:r>
+      <w:proofErr w:type="gramEnd"/>
+      <w:r>
+        <w:rPr>
+          <w:b/>
+          <w:bCs/>
+          <w:color w:val="00B050"/>
+        </w:rPr>
+        <w:t>)</w:t>
       </w:r>
     </w:p>
     <w:p>
@@ -1419,7 +1629,25 @@
           <w:bCs/>
           <w:color w:val="00B050"/>
         </w:rPr>
-        <w:t xml:space="preserve">    msg = input("</w:t>
+        <w:t xml:space="preserve">    msg = </w:t>
+      </w:r>
+      <w:proofErr w:type="gramStart"/>
+      <w:r>
+        <w:rPr>
+          <w:b/>
+          <w:bCs/>
+          <w:color w:val="00B050"/>
+        </w:rPr>
+        <w:t>input(</w:t>
+      </w:r>
+      <w:proofErr w:type="gramEnd"/>
+      <w:r>
+        <w:rPr>
+          <w:b/>
+          <w:bCs/>
+          <w:color w:val="00B050"/>
+        </w:rPr>
+        <w:t>"</w:t>
       </w:r>
       <w:r>
         <w:rPr>
@@ -1476,7 +1704,43 @@
           <w:bCs/>
           <w:color w:val="00B050"/>
         </w:rPr>
-        <w:t xml:space="preserve">    conn.send(msg.encode())</w:t>
+        <w:t xml:space="preserve">    </w:t>
+      </w:r>
+      <w:proofErr w:type="gramStart"/>
+      <w:r>
+        <w:rPr>
+          <w:b/>
+          <w:bCs/>
+          <w:color w:val="00B050"/>
+        </w:rPr>
+        <w:t>conn.send</w:t>
+      </w:r>
+      <w:proofErr w:type="gramEnd"/>
+      <w:r>
+        <w:rPr>
+          <w:b/>
+          <w:bCs/>
+          <w:color w:val="00B050"/>
+        </w:rPr>
+        <w:t>(</w:t>
+      </w:r>
+      <w:proofErr w:type="gramStart"/>
+      <w:r>
+        <w:rPr>
+          <w:b/>
+          <w:bCs/>
+          <w:color w:val="00B050"/>
+        </w:rPr>
+        <w:t>msg.encode</w:t>
+      </w:r>
+      <w:proofErr w:type="gramEnd"/>
+      <w:r>
+        <w:rPr>
+          <w:b/>
+          <w:bCs/>
+          <w:color w:val="00B050"/>
+        </w:rPr>
+        <w:t>())</w:t>
       </w:r>
     </w:p>
     <w:p>
@@ -1508,13 +1772,23 @@
           <w:color w:val="00B050"/>
         </w:rPr>
       </w:pPr>
-      <w:r>
-        <w:rPr>
-          <w:b/>
-          <w:bCs/>
-          <w:color w:val="00B050"/>
-        </w:rPr>
-        <w:t>conn.close()</w:t>
+      <w:proofErr w:type="gramStart"/>
+      <w:r>
+        <w:rPr>
+          <w:b/>
+          <w:bCs/>
+          <w:color w:val="00B050"/>
+        </w:rPr>
+        <w:t>conn.close</w:t>
+      </w:r>
+      <w:proofErr w:type="gramEnd"/>
+      <w:r>
+        <w:rPr>
+          <w:b/>
+          <w:bCs/>
+          <w:color w:val="00B050"/>
+        </w:rPr>
+        <w:t>()</w:t>
       </w:r>
     </w:p>
     <w:p>
@@ -1537,7 +1811,25 @@
           <w:bCs/>
           <w:color w:val="00B050"/>
         </w:rPr>
-        <w:t>server_socket.close()</w:t>
+        <w:t>server_</w:t>
+      </w:r>
+      <w:proofErr w:type="gramStart"/>
+      <w:r>
+        <w:rPr>
+          <w:b/>
+          <w:bCs/>
+          <w:color w:val="00B050"/>
+        </w:rPr>
+        <w:t>socket.close</w:t>
+      </w:r>
+      <w:proofErr w:type="gramEnd"/>
+      <w:r>
+        <w:rPr>
+          <w:b/>
+          <w:bCs/>
+          <w:color w:val="00B050"/>
+        </w:rPr>
+        <w:t>()</w:t>
       </w:r>
     </w:p>
     <w:p>
@@ -1713,7 +2005,43 @@
           <w:color w:val="00B050"/>
         </w:rPr>
         <w:lastRenderedPageBreak/>
-        <w:t>client_socket = socket.socket(socket.AF_INET, socket.SOCK_STREAM)</w:t>
+        <w:t xml:space="preserve">client_socket = </w:t>
+      </w:r>
+      <w:proofErr w:type="gramStart"/>
+      <w:r>
+        <w:rPr>
+          <w:b/>
+          <w:bCs/>
+          <w:color w:val="00B050"/>
+        </w:rPr>
+        <w:t>socket.socket</w:t>
+      </w:r>
+      <w:proofErr w:type="gramEnd"/>
+      <w:r>
+        <w:rPr>
+          <w:b/>
+          <w:bCs/>
+          <w:color w:val="00B050"/>
+        </w:rPr>
+        <w:t xml:space="preserve">(socket.AF_INET, </w:t>
+      </w:r>
+      <w:proofErr w:type="gramStart"/>
+      <w:r>
+        <w:rPr>
+          <w:b/>
+          <w:bCs/>
+          <w:color w:val="00B050"/>
+        </w:rPr>
+        <w:t>socket.SOCK</w:t>
+      </w:r>
+      <w:proofErr w:type="gramEnd"/>
+      <w:r>
+        <w:rPr>
+          <w:b/>
+          <w:bCs/>
+          <w:color w:val="00B050"/>
+        </w:rPr>
+        <w:t>_STREAM)</w:t>
       </w:r>
     </w:p>
     <w:p>
@@ -1736,7 +2064,25 @@
           <w:bCs/>
           <w:color w:val="00B050"/>
         </w:rPr>
-        <w:t>client_socket.connect((HOST, PORT))</w:t>
+        <w:t>client_</w:t>
+      </w:r>
+      <w:proofErr w:type="gramStart"/>
+      <w:r>
+        <w:rPr>
+          <w:b/>
+          <w:bCs/>
+          <w:color w:val="00B050"/>
+        </w:rPr>
+        <w:t>socket.connect</w:t>
+      </w:r>
+      <w:proofErr w:type="gramEnd"/>
+      <w:r>
+        <w:rPr>
+          <w:b/>
+          <w:bCs/>
+          <w:color w:val="00B050"/>
+        </w:rPr>
+        <w:t>((HOST, PORT))</w:t>
       </w:r>
     </w:p>
     <w:p>
@@ -1753,13 +2099,23 @@
           <w:color w:val="00B050"/>
         </w:rPr>
       </w:pPr>
-      <w:r>
-        <w:rPr>
-          <w:b/>
-          <w:bCs/>
-          <w:color w:val="00B050"/>
-        </w:rPr>
-        <w:t>print("</w:t>
+      <w:proofErr w:type="gramStart"/>
+      <w:r>
+        <w:rPr>
+          <w:b/>
+          <w:bCs/>
+          <w:color w:val="00B050"/>
+        </w:rPr>
+        <w:t>print(</w:t>
+      </w:r>
+      <w:proofErr w:type="gramEnd"/>
+      <w:r>
+        <w:rPr>
+          <w:b/>
+          <w:bCs/>
+          <w:color w:val="00B050"/>
+        </w:rPr>
+        <w:t>"</w:t>
       </w:r>
       <w:r>
         <w:rPr>
@@ -1837,7 +2193,25 @@
           <w:bCs/>
           <w:color w:val="00B050"/>
         </w:rPr>
-        <w:t xml:space="preserve">    msg = input("</w:t>
+        <w:t xml:space="preserve">    msg = </w:t>
+      </w:r>
+      <w:proofErr w:type="gramStart"/>
+      <w:r>
+        <w:rPr>
+          <w:b/>
+          <w:bCs/>
+          <w:color w:val="00B050"/>
+        </w:rPr>
+        <w:t>input(</w:t>
+      </w:r>
+      <w:proofErr w:type="gramEnd"/>
+      <w:r>
+        <w:rPr>
+          <w:b/>
+          <w:bCs/>
+          <w:color w:val="00B050"/>
+        </w:rPr>
+        <w:t>"</w:t>
       </w:r>
       <w:r>
         <w:rPr>
@@ -1894,7 +2268,43 @@
           <w:bCs/>
           <w:color w:val="00B050"/>
         </w:rPr>
-        <w:t xml:space="preserve">    client_socket.send(msg.encode())</w:t>
+        <w:t xml:space="preserve">    client_</w:t>
+      </w:r>
+      <w:proofErr w:type="gramStart"/>
+      <w:r>
+        <w:rPr>
+          <w:b/>
+          <w:bCs/>
+          <w:color w:val="00B050"/>
+        </w:rPr>
+        <w:t>socket.send</w:t>
+      </w:r>
+      <w:proofErr w:type="gramEnd"/>
+      <w:r>
+        <w:rPr>
+          <w:b/>
+          <w:bCs/>
+          <w:color w:val="00B050"/>
+        </w:rPr>
+        <w:t>(</w:t>
+      </w:r>
+      <w:proofErr w:type="gramStart"/>
+      <w:r>
+        <w:rPr>
+          <w:b/>
+          <w:bCs/>
+          <w:color w:val="00B050"/>
+        </w:rPr>
+        <w:t>msg.encode</w:t>
+      </w:r>
+      <w:proofErr w:type="gramEnd"/>
+      <w:r>
+        <w:rPr>
+          <w:b/>
+          <w:bCs/>
+          <w:color w:val="00B050"/>
+        </w:rPr>
+        <w:t>())</w:t>
       </w:r>
     </w:p>
     <w:p>
@@ -1932,7 +2342,43 @@
           <w:bCs/>
           <w:color w:val="00B050"/>
         </w:rPr>
-        <w:t xml:space="preserve">    data = client_socket.recv(1024).decode()</w:t>
+        <w:t xml:space="preserve">    data = client_</w:t>
+      </w:r>
+      <w:proofErr w:type="gramStart"/>
+      <w:r>
+        <w:rPr>
+          <w:b/>
+          <w:bCs/>
+          <w:color w:val="00B050"/>
+        </w:rPr>
+        <w:t>socket.recv</w:t>
+      </w:r>
+      <w:proofErr w:type="gramEnd"/>
+      <w:r>
+        <w:rPr>
+          <w:b/>
+          <w:bCs/>
+          <w:color w:val="00B050"/>
+        </w:rPr>
+        <w:t>(1024</w:t>
+      </w:r>
+      <w:proofErr w:type="gramStart"/>
+      <w:r>
+        <w:rPr>
+          <w:b/>
+          <w:bCs/>
+          <w:color w:val="00B050"/>
+        </w:rPr>
+        <w:t>).decode</w:t>
+      </w:r>
+      <w:proofErr w:type="gramEnd"/>
+      <w:r>
+        <w:rPr>
+          <w:b/>
+          <w:bCs/>
+          <w:color w:val="00B050"/>
+        </w:rPr>
+        <w:t>()</w:t>
       </w:r>
     </w:p>
     <w:p>
@@ -1955,7 +2401,43 @@
           <w:bCs/>
           <w:color w:val="00B050"/>
         </w:rPr>
-        <w:t xml:space="preserve">    print(f" Server: {data}")</w:t>
+        <w:t xml:space="preserve">    </w:t>
+      </w:r>
+      <w:proofErr w:type="gramStart"/>
+      <w:r>
+        <w:rPr>
+          <w:b/>
+          <w:bCs/>
+          <w:color w:val="00B050"/>
+        </w:rPr>
+        <w:t>print(</w:t>
+      </w:r>
+      <w:proofErr w:type="gramEnd"/>
+      <w:r>
+        <w:rPr>
+          <w:b/>
+          <w:bCs/>
+          <w:color w:val="00B050"/>
+        </w:rPr>
+        <w:t xml:space="preserve">f" </w:t>
+      </w:r>
+      <w:proofErr w:type="gramStart"/>
+      <w:r>
+        <w:rPr>
+          <w:b/>
+          <w:bCs/>
+          <w:color w:val="00B050"/>
+        </w:rPr>
+        <w:t>Server: {data}"</w:t>
+      </w:r>
+      <w:proofErr w:type="gramEnd"/>
+      <w:r>
+        <w:rPr>
+          <w:b/>
+          <w:bCs/>
+          <w:color w:val="00B050"/>
+        </w:rPr>
+        <w:t>)</w:t>
       </w:r>
     </w:p>
     <w:p>
@@ -1993,7 +2475,25 @@
           <w:bCs/>
           <w:color w:val="00B050"/>
         </w:rPr>
-        <w:t>client_socket.close()</w:t>
+        <w:t>client_</w:t>
+      </w:r>
+      <w:proofErr w:type="gramStart"/>
+      <w:r>
+        <w:rPr>
+          <w:b/>
+          <w:bCs/>
+          <w:color w:val="00B050"/>
+        </w:rPr>
+        <w:t>socket.close</w:t>
+      </w:r>
+      <w:proofErr w:type="gramEnd"/>
+      <w:r>
+        <w:rPr>
+          <w:b/>
+          <w:bCs/>
+          <w:color w:val="00B050"/>
+        </w:rPr>
+        <w:t>()</w:t>
       </w:r>
     </w:p>
     <w:p>
@@ -2566,7 +3066,25 @@
           <w:bCs/>
           <w:color w:val="00B050"/>
         </w:rPr>
-        <w:t>git config --global user.email "email_cua_ban@gmail.com"</w:t>
+        <w:t xml:space="preserve">git config --global </w:t>
+      </w:r>
+      <w:proofErr w:type="gramStart"/>
+      <w:r>
+        <w:rPr>
+          <w:b/>
+          <w:bCs/>
+          <w:color w:val="00B050"/>
+        </w:rPr>
+        <w:t>user.email</w:t>
+      </w:r>
+      <w:proofErr w:type="gramEnd"/>
+      <w:r>
+        <w:rPr>
+          <w:b/>
+          <w:bCs/>
+          <w:color w:val="00B050"/>
+        </w:rPr>
+        <w:t xml:space="preserve"> "email_cua_ban@gmail.com"</w:t>
       </w:r>
     </w:p>
     <w:p>
@@ -2615,8 +3133,13 @@
           <w:numId w:val="1"/>
         </w:numPr>
       </w:pPr>
-      <w:r>
-        <w:t>user.email: là email liên kết với tài khoản GitHub của bạn, để khi bạn push code lên GitHub, nó sẽ gắn bạn là người đã làm điều đó.</w:t>
+      <w:proofErr w:type="gramStart"/>
+      <w:r>
+        <w:t>user.email</w:t>
+      </w:r>
+      <w:proofErr w:type="gramEnd"/>
+      <w:r>
+        <w:t>: là email liên kết với tài khoản GitHub của bạn, để khi bạn push code lên GitHub, nó sẽ gắn bạn là người đã làm điều đó.</w:t>
       </w:r>
     </w:p>
     <w:p>
@@ -2677,8 +3200,18 @@
           <w:bCs/>
           <w:color w:val="00B050"/>
         </w:rPr>
-        <w:t>git config --global user.email</w:t>
-      </w:r>
+        <w:t xml:space="preserve">git config --global </w:t>
+      </w:r>
+      <w:proofErr w:type="gramStart"/>
+      <w:r>
+        <w:rPr>
+          <w:b/>
+          <w:bCs/>
+          <w:color w:val="00B050"/>
+        </w:rPr>
+        <w:t>user.email</w:t>
+      </w:r>
+      <w:proofErr w:type="gramEnd"/>
     </w:p>
     <w:p>
       <w:pPr>
@@ -2761,8 +3294,18 @@
           <w:bCs/>
           <w:color w:val="00B050"/>
         </w:rPr>
-        <w:t>git config --global --unset user.email</w:t>
-      </w:r>
+        <w:t xml:space="preserve">git config --global --unset </w:t>
+      </w:r>
+      <w:proofErr w:type="gramStart"/>
+      <w:r>
+        <w:rPr>
+          <w:b/>
+          <w:bCs/>
+          <w:color w:val="00B050"/>
+        </w:rPr>
+        <w:t>user.email</w:t>
+      </w:r>
+      <w:proofErr w:type="gramEnd"/>
     </w:p>
     <w:p>
       <w:r>
@@ -3180,7 +3723,7 @@
               <w:cnfStyle w:val="000000100000" w:firstRow="0" w:lastRow="0" w:firstColumn="0" w:lastColumn="0" w:oddVBand="0" w:evenVBand="0" w:oddHBand="1" w:evenHBand="0" w:firstRowFirstColumn="0" w:firstRowLastColumn="0" w:lastRowFirstColumn="0" w:lastRowLastColumn="0"/>
             </w:pPr>
             <w:r>
-              <w:t>Client</w:t>
+              <w:t>Server</w:t>
             </w:r>
           </w:p>
         </w:tc>
@@ -3233,7 +3776,10 @@
               <w:cnfStyle w:val="000000000000" w:firstRow="0" w:lastRow="0" w:firstColumn="0" w:lastColumn="0" w:oddVBand="0" w:evenVBand="0" w:oddHBand="0" w:evenHBand="0" w:firstRowFirstColumn="0" w:firstRowLastColumn="0" w:lastRowFirstColumn="0" w:lastRowLastColumn="0"/>
             </w:pPr>
             <w:r>
-              <w:t>Client</w:t>
+              <w:t>S</w:t>
+            </w:r>
+            <w:r>
+              <w:t>erver</w:t>
             </w:r>
           </w:p>
         </w:tc>
@@ -3289,7 +3835,7 @@
               <w:cnfStyle w:val="000000100000" w:firstRow="0" w:lastRow="0" w:firstColumn="0" w:lastColumn="0" w:oddVBand="0" w:evenVBand="0" w:oddHBand="1" w:evenHBand="0" w:firstRowFirstColumn="0" w:firstRowLastColumn="0" w:lastRowFirstColumn="0" w:lastRowLastColumn="0"/>
             </w:pPr>
             <w:r>
-              <w:t>Server</w:t>
+              <w:t>Client</w:t>
             </w:r>
           </w:p>
         </w:tc>
@@ -3342,7 +3888,7 @@
               <w:cnfStyle w:val="000000000000" w:firstRow="0" w:lastRow="0" w:firstColumn="0" w:lastColumn="0" w:oddVBand="0" w:evenVBand="0" w:oddHBand="0" w:evenHBand="0" w:firstRowFirstColumn="0" w:firstRowLastColumn="0" w:lastRowFirstColumn="0" w:lastRowLastColumn="0"/>
             </w:pPr>
             <w:r>
-              <w:t>Server</w:t>
+              <w:t>Client</w:t>
             </w:r>
           </w:p>
         </w:tc>
@@ -3398,7 +3944,7 @@
               <w:cnfStyle w:val="000000100000" w:firstRow="0" w:lastRow="0" w:firstColumn="0" w:lastColumn="0" w:oddVBand="0" w:evenVBand="0" w:oddHBand="1" w:evenHBand="0" w:firstRowFirstColumn="0" w:firstRowLastColumn="0" w:lastRowFirstColumn="0" w:lastRowLastColumn="0"/>
             </w:pPr>
             <w:r>
-              <w:t>Server</w:t>
+              <w:t>Client</w:t>
             </w:r>
           </w:p>
         </w:tc>
@@ -3519,8 +4065,17 @@
           <w:b/>
           <w:bCs/>
         </w:rPr>
-        <w:t>git add .</w:t>
-      </w:r>
+        <w:t xml:space="preserve">git </w:t>
+      </w:r>
+      <w:proofErr w:type="gramStart"/>
+      <w:r>
+        <w:rPr>
+          <w:b/>
+          <w:bCs/>
+        </w:rPr>
+        <w:t>add .</w:t>
+      </w:r>
+      <w:proofErr w:type="gramEnd"/>
     </w:p>
     <w:p>
       <w:pPr>
@@ -3702,7 +4257,16 @@
           <w:bCs/>
           <w:color w:val="00B050"/>
         </w:rPr>
-        <w:t>Cập nhật lần 1</w:t>
+        <w:t xml:space="preserve">Cập nhật lần </w:t>
+      </w:r>
+      <w:proofErr w:type="gramStart"/>
+      <w:r>
+        <w:rPr>
+          <w:b/>
+          <w:bCs/>
+          <w:color w:val="00B050"/>
+        </w:rPr>
+        <w:t>1</w:t>
       </w:r>
       <w:r>
         <w:rPr>
@@ -3718,7 +4282,16 @@
           <w:bCs/>
           <w:color w:val="00B050"/>
         </w:rPr>
-        <w:t xml:space="preserve"> - G</w:t>
+        <w:t xml:space="preserve"> -</w:t>
+      </w:r>
+      <w:proofErr w:type="gramEnd"/>
+      <w:r>
+        <w:rPr>
+          <w:b/>
+          <w:bCs/>
+          <w:color w:val="00B050"/>
+        </w:rPr>
+        <w:t xml:space="preserve"> G</w:t>
       </w:r>
       <w:r>
         <w:rPr>
@@ -3797,7 +4370,16 @@
           <w:bCs/>
           <w:color w:val="00B050"/>
         </w:rPr>
-        <w:t>Cập nhật lần 2</w:t>
+        <w:t xml:space="preserve">Cập nhật lần </w:t>
+      </w:r>
+      <w:proofErr w:type="gramStart"/>
+      <w:r>
+        <w:rPr>
+          <w:b/>
+          <w:bCs/>
+          <w:color w:val="00B050"/>
+        </w:rPr>
+        <w:t>2</w:t>
       </w:r>
       <w:r>
         <w:rPr>
@@ -3813,7 +4395,16 @@
           <w:bCs/>
           <w:color w:val="00B050"/>
         </w:rPr>
-        <w:t xml:space="preserve"> - G</w:t>
+        <w:t xml:space="preserve"> -</w:t>
+      </w:r>
+      <w:proofErr w:type="gramEnd"/>
+      <w:r>
+        <w:rPr>
+          <w:b/>
+          <w:bCs/>
+          <w:color w:val="00B050"/>
+        </w:rPr>
+        <w:t xml:space="preserve"> G</w:t>
       </w:r>
       <w:r>
         <w:rPr>
@@ -3892,7 +4483,16 @@
           <w:bCs/>
           <w:color w:val="00B050"/>
         </w:rPr>
-        <w:t>Hoàn thành</w:t>
+        <w:t xml:space="preserve">Hoàn </w:t>
+      </w:r>
+      <w:proofErr w:type="gramStart"/>
+      <w:r>
+        <w:rPr>
+          <w:b/>
+          <w:bCs/>
+          <w:color w:val="00B050"/>
+        </w:rPr>
+        <w:t>thành</w:t>
       </w:r>
       <w:r>
         <w:rPr>
@@ -3908,7 +4508,16 @@
           <w:bCs/>
           <w:color w:val="00B050"/>
         </w:rPr>
-        <w:t xml:space="preserve"> - G</w:t>
+        <w:t xml:space="preserve"> -</w:t>
+      </w:r>
+      <w:proofErr w:type="gramEnd"/>
+      <w:r>
+        <w:rPr>
+          <w:b/>
+          <w:bCs/>
+          <w:color w:val="00B050"/>
+        </w:rPr>
+        <w:t xml:space="preserve"> G</w:t>
       </w:r>
       <w:r>
         <w:rPr>
@@ -5110,8 +5719,18 @@
           <w:bCs/>
           <w:color w:val="00B050"/>
         </w:rPr>
-        <w:t>git add .</w:t>
-      </w:r>
+        <w:t xml:space="preserve">git </w:t>
+      </w:r>
+      <w:proofErr w:type="gramStart"/>
+      <w:r>
+        <w:rPr>
+          <w:b/>
+          <w:bCs/>
+          <w:color w:val="00B050"/>
+        </w:rPr>
+        <w:t>add .</w:t>
+      </w:r>
+      <w:proofErr w:type="gramEnd"/>
     </w:p>
     <w:p>
       <w:pPr>
@@ -5954,10 +6573,828 @@
     </w:p>
     <w:p>
       <w:r>
-        <w:t>Tối t2, t4,t6</w:t>
+        <w:t>Tối t2, t</w:t>
+      </w:r>
+      <w:proofErr w:type="gramStart"/>
+      <w:r>
+        <w:t>4,t</w:t>
+      </w:r>
+      <w:proofErr w:type="gramEnd"/>
+      <w:r>
+        <w:t>6</w:t>
       </w:r>
     </w:p>
     <w:p/>
+    <w:p>
+      <w:r>
+        <w:lastRenderedPageBreak/>
+        <w:t xml:space="preserve">Muốn xóa nội dung vừa đẩy lên github thì làm sao nhỉ? btech@MyLoveFamily MINGW64 / $ cd D btech@MyLoveFamily MINGW64 /D $ cd D:\LTM-Chat-App-Python btech@MyLoveFamily MINGW64 /d/LTM-Chat-App-Python (main) $ git checkout -b client-bao Switched to a new branch 'client-bao' btech@MyLoveFamily MINGW64 /d/LTM-Chat-App-Python (client-bao) $ git add client.py btech@MyLoveFamily MINGW64 /d/LTM-Chat-App-Python (client-bao) $ git commit -m "11-05-2025 - Hoàn thành - Client" [client-bao 6b48dba] 11-05-2025 - Hoàn thành - Client 1 file changed, 17 insertions(+) create mode 100644 client.py btech@MyLoveFamily MINGW64 /d/LTM-Chat-App-Python (client-bao) $ git push -u origin client-bao Enumerating objects: 4, done. Counting objects: 100% (4/4), done. Delta compression using up to 8 threads Compressing objects: 100% (3/3), done. Writing objects: 100% (3/3), 573 bytes | 286.00 KiB/s, done. Total 3 (delta 1), reused 0 (delta 0), pack-reused 0 (from 0) remote: Resolving deltas: 100% (1/1), completed with 1 local object. remote: remote: Create a pull request for 'client-bao' on GitHub by </w:t>
+      </w:r>
+      <w:proofErr w:type="gramStart"/>
+      <w:r>
+        <w:t>visiting:</w:t>
+      </w:r>
+      <w:proofErr w:type="gramEnd"/>
+      <w:r>
+        <w:t xml:space="preserve"> remote: https://github.com/omniBaodzai/LTM-Chat-App-Python/pull/new/client-bao remote</w:t>
+      </w:r>
+      <w:proofErr w:type="gramStart"/>
+      <w:r>
+        <w:t>: To https://github.com/omniBaodzai/LTM-Chat-App-Python.git * [new branch] client-bao -&gt; client-bao branch 'client-bao' set up to track 'origin/client-bao'.</w:t>
+      </w:r>
+      <w:proofErr w:type="gramEnd"/>
+      <w:r>
+        <w:t xml:space="preserve"> btech@MyLoveFamily MINGW64 /d/LTM-Chat-App-Python (client-bao) $ </w:t>
+      </w:r>
+    </w:p>
+    <w:p>
+      <w:pPr>
+        <w:rPr>
+          <w:b/>
+          <w:bCs/>
+        </w:rPr>
+      </w:pPr>
+      <w:r>
+        <w:rPr>
+          <w:b/>
+          <w:bCs/>
+        </w:rPr>
+        <w:t>ChatGPT đã nói:</w:t>
+      </w:r>
+    </w:p>
+    <w:p>
+      <w:r>
+        <w:t xml:space="preserve">Để </w:t>
+      </w:r>
+      <w:r>
+        <w:rPr>
+          <w:b/>
+          <w:bCs/>
+        </w:rPr>
+        <w:t>xóa nội dung vừa đẩy lên GitHub</w:t>
+      </w:r>
+      <w:r>
+        <w:t xml:space="preserve"> (cụ thể là file client.py và commit mới trên nhánh client-bao), bạn có một số lựa chọn tùy theo mục đích:</w:t>
+      </w:r>
+    </w:p>
+    <w:p>
+      <w:r>
+        <w:pict w14:anchorId="1FE199EA">
+          <v:rect id="_x0000_i1050" style="width:0;height:1.5pt" o:hralign="center" o:hrstd="t" o:hr="t" fillcolor="#a0a0a0" stroked="f"/>
+        </w:pict>
+      </w:r>
+    </w:p>
+    <w:p>
+      <w:pPr>
+        <w:rPr>
+          <w:b/>
+          <w:bCs/>
+        </w:rPr>
+      </w:pPr>
+      <w:r>
+        <w:rPr>
+          <w:rFonts w:ascii="Segoe UI Emoji" w:hAnsi="Segoe UI Emoji" w:cs="Segoe UI Emoji"/>
+          <w:b/>
+          <w:bCs/>
+        </w:rPr>
+        <w:t>🔁</w:t>
+      </w:r>
+      <w:r>
+        <w:rPr>
+          <w:b/>
+          <w:bCs/>
+        </w:rPr>
+        <w:t xml:space="preserve"> 1. Nếu bạn chỉ muốn xóa file khỏi GitHub nhưng giữ nhánh:</w:t>
+      </w:r>
+    </w:p>
+    <w:p>
+      <w:r>
+        <w:t>Bạn có thể xóa file client.py, commit lại và đẩy thay đổi:</w:t>
+      </w:r>
+    </w:p>
+    <w:p>
+      <w:r>
+        <w:t>bash</w:t>
+      </w:r>
+    </w:p>
+    <w:p>
+      <w:r>
+        <w:t>Sao chépChỉnh sửa</w:t>
+      </w:r>
+    </w:p>
+    <w:p>
+      <w:r>
+        <w:t>git rm client.py</w:t>
+      </w:r>
+    </w:p>
+    <w:p>
+      <w:r>
+        <w:t>git commit -m "Xóa file client.py"</w:t>
+      </w:r>
+    </w:p>
+    <w:p>
+      <w:r>
+        <w:t>git push origin client-bao</w:t>
+      </w:r>
+    </w:p>
+    <w:p>
+      <w:r>
+        <w:pict w14:anchorId="2CDA7AE7">
+          <v:rect id="_x0000_i1051" style="width:0;height:1.5pt" o:hralign="center" o:hrstd="t" o:hr="t" fillcolor="#a0a0a0" stroked="f"/>
+        </w:pict>
+      </w:r>
+    </w:p>
+    <w:p>
+      <w:pPr>
+        <w:rPr>
+          <w:b/>
+          <w:bCs/>
+        </w:rPr>
+      </w:pPr>
+      <w:r>
+        <w:rPr>
+          <w:rFonts w:ascii="Segoe UI Emoji" w:hAnsi="Segoe UI Emoji" w:cs="Segoe UI Emoji"/>
+          <w:b/>
+          <w:bCs/>
+        </w:rPr>
+        <w:t>🧹</w:t>
+      </w:r>
+      <w:r>
+        <w:rPr>
+          <w:b/>
+          <w:bCs/>
+        </w:rPr>
+        <w:t xml:space="preserve"> 2. Nếu bạn muốn xóa hoàn toàn commit vừa rồi khỏi GitHub (quay lại trước khi push):</w:t>
+      </w:r>
+    </w:p>
+    <w:p>
+      <w:r>
+        <w:rPr>
+          <w:rFonts w:ascii="Segoe UI Emoji" w:hAnsi="Segoe UI Emoji" w:cs="Segoe UI Emoji"/>
+        </w:rPr>
+        <w:t>⚠️</w:t>
+      </w:r>
+      <w:r>
+        <w:t xml:space="preserve"> Cách này sẽ </w:t>
+      </w:r>
+      <w:r>
+        <w:rPr>
+          <w:b/>
+          <w:bCs/>
+        </w:rPr>
+        <w:t>xóa lịch sử commit</w:t>
+      </w:r>
+      <w:r>
+        <w:t xml:space="preserve"> đã đẩy lên GitHub, không nên dùng nếu người khác đã pull hoặc làm việc trên nhánh này.</w:t>
+      </w:r>
+    </w:p>
+    <w:p>
+      <w:r>
+        <w:t>bash</w:t>
+      </w:r>
+    </w:p>
+    <w:p>
+      <w:r>
+        <w:t>Sao chépChỉnh sửa</w:t>
+      </w:r>
+    </w:p>
+    <w:p>
+      <w:r>
+        <w:t>git reset --hard HEAD~1</w:t>
+      </w:r>
+    </w:p>
+    <w:p>
+      <w:r>
+        <w:t>git push origin client-bao --force</w:t>
+      </w:r>
+    </w:p>
+    <w:p>
+      <w:r>
+        <w:t>HEAD~1 tức là quay lại commit trước đó. --force cần thiết vì bạn đang ghi đè lịch sử trên GitHub.</w:t>
+      </w:r>
+    </w:p>
+    <w:p>
+      <w:r>
+        <w:pict w14:anchorId="54A9C20A">
+          <v:rect id="_x0000_i1052" style="width:0;height:1.5pt" o:hralign="center" o:hrstd="t" o:hr="t" fillcolor="#a0a0a0" stroked="f"/>
+        </w:pict>
+      </w:r>
+    </w:p>
+    <w:p>
+      <w:pPr>
+        <w:rPr>
+          <w:b/>
+          <w:bCs/>
+        </w:rPr>
+      </w:pPr>
+      <w:r>
+        <w:rPr>
+          <w:rFonts w:ascii="Segoe UI Emoji" w:hAnsi="Segoe UI Emoji" w:cs="Segoe UI Emoji"/>
+          <w:b/>
+          <w:bCs/>
+        </w:rPr>
+        <w:t>🔥</w:t>
+      </w:r>
+      <w:r>
+        <w:rPr>
+          <w:b/>
+          <w:bCs/>
+        </w:rPr>
+        <w:t xml:space="preserve"> 3. Nếu bạn muốn xóa luôn nhánh client-bao khỏi GitHub (xóa cả code và nhánh):</w:t>
+      </w:r>
+    </w:p>
+    <w:p>
+      <w:pPr>
+        <w:rPr>
+          <w:b/>
+          <w:bCs/>
+        </w:rPr>
+      </w:pPr>
+      <w:r>
+        <w:rPr>
+          <w:b/>
+          <w:bCs/>
+        </w:rPr>
+        <w:t>Trên Git:</w:t>
+      </w:r>
+    </w:p>
+    <w:p>
+      <w:r>
+        <w:lastRenderedPageBreak/>
+        <w:t>bash</w:t>
+      </w:r>
+    </w:p>
+    <w:p>
+      <w:r>
+        <w:t>Sao chépChỉnh sửa</w:t>
+      </w:r>
+    </w:p>
+    <w:p>
+      <w:r>
+        <w:t>git push origin --delete client-bao</w:t>
+      </w:r>
+    </w:p>
+    <w:p>
+      <w:pPr>
+        <w:rPr>
+          <w:b/>
+          <w:bCs/>
+        </w:rPr>
+      </w:pPr>
+      <w:r>
+        <w:rPr>
+          <w:b/>
+          <w:bCs/>
+        </w:rPr>
+        <w:t>Nếu muốn xóa cả nhánh local:</w:t>
+      </w:r>
+    </w:p>
+    <w:p>
+      <w:r>
+        <w:t>bash</w:t>
+      </w:r>
+    </w:p>
+    <w:p>
+      <w:r>
+        <w:t>Sao chépChỉnh sửa</w:t>
+      </w:r>
+    </w:p>
+    <w:p>
+      <w:r>
+        <w:t>git branch -D client-bao</w:t>
+      </w:r>
+    </w:p>
+    <w:p>
+      <w:r>
+        <w:pict w14:anchorId="0F85D679">
+          <v:rect id="_x0000_i1053" style="width:0;height:1.5pt" o:hralign="center" o:hrstd="t" o:hr="t" fillcolor="#a0a0a0" stroked="f"/>
+        </w:pict>
+      </w:r>
+    </w:p>
+    <w:p>
+      <w:r>
+        <w:t>Bạn muốn giữ lại nhánh nhưng xóa file, hay xóa luôn nhánh và toàn bộ nội dung đã đẩy lên?</w:t>
+      </w:r>
+    </w:p>
+    <w:p>
+      <w:pPr>
+        <w:rPr>
+          <w:b/>
+          <w:bCs/>
+        </w:rPr>
+      </w:pPr>
+      <w:r>
+        <w:rPr>
+          <w:b/>
+          <w:bCs/>
+        </w:rPr>
+        <w:t>Bạn đã nói:</w:t>
+      </w:r>
+    </w:p>
+    <w:p>
+      <w:r>
+        <w:t xml:space="preserve">như này nghĩa là sao? btech@MyLoveFamily MINGW64 /d/LTM-Chat-App-Python (client-bao) $ git push origin --delete client-bao </w:t>
+      </w:r>
+      <w:proofErr w:type="gramStart"/>
+      <w:r>
+        <w:t>To</w:t>
+      </w:r>
+      <w:proofErr w:type="gramEnd"/>
+      <w:r>
+        <w:t xml:space="preserve"> https://github.com/omniBaodzai/LTM-Chat-App-Python.git - [deleted] client-bao btech@MyLoveFamily MINGW64 /d/LTM-Chat-App-Python (client-bao) $ git branch -D client-bao error: cannot delete branch 'client-bao' used by worktree at 'D:/LTM-Chat-App-Python' </w:t>
+      </w:r>
+    </w:p>
+    <w:p>
+      <w:pPr>
+        <w:rPr>
+          <w:b/>
+          <w:bCs/>
+        </w:rPr>
+      </w:pPr>
+      <w:r>
+        <w:rPr>
+          <w:b/>
+          <w:bCs/>
+        </w:rPr>
+        <w:t>ChatGPT đã nói:</w:t>
+      </w:r>
+    </w:p>
+    <w:p>
+      <w:r>
+        <w:t>Câu lệnh và kết quả của bạn có nghĩa như sau:</w:t>
+      </w:r>
+    </w:p>
+    <w:p>
+      <w:r>
+        <w:pict w14:anchorId="1C819575">
+          <v:rect id="_x0000_i1054" style="width:0;height:1.5pt" o:hralign="center" o:hrstd="t" o:hr="t" fillcolor="#a0a0a0" stroked="f"/>
+        </w:pict>
+      </w:r>
+    </w:p>
+    <w:p>
+      <w:pPr>
+        <w:rPr>
+          <w:b/>
+          <w:bCs/>
+        </w:rPr>
+      </w:pPr>
+      <w:proofErr w:type="gramStart"/>
+      <w:r>
+        <w:rPr>
+          <w:rFonts w:ascii="Segoe UI Emoji" w:hAnsi="Segoe UI Emoji" w:cs="Segoe UI Emoji"/>
+          <w:b/>
+          <w:bCs/>
+        </w:rPr>
+        <w:t>✅</w:t>
+      </w:r>
+      <w:r>
+        <w:rPr>
+          <w:b/>
+          <w:bCs/>
+        </w:rPr>
+        <w:t xml:space="preserve"> git</w:t>
+      </w:r>
+      <w:proofErr w:type="gramEnd"/>
+      <w:r>
+        <w:rPr>
+          <w:b/>
+          <w:bCs/>
+        </w:rPr>
+        <w:t xml:space="preserve"> push origin --delete client-bao:</w:t>
+      </w:r>
+    </w:p>
+    <w:p>
+      <w:r>
+        <w:t xml:space="preserve">Bạn đã </w:t>
+      </w:r>
+      <w:r>
+        <w:rPr>
+          <w:b/>
+          <w:bCs/>
+        </w:rPr>
+        <w:t>xóa thành công nhánh client-bao khỏi GitHub</w:t>
+      </w:r>
+      <w:r>
+        <w:t xml:space="preserve"> (tức là không còn tồn tại trên GitHub nữa).</w:t>
+      </w:r>
+    </w:p>
+    <w:p>
+      <w:r>
+        <w:pict w14:anchorId="324F7781">
+          <v:rect id="_x0000_i1055" style="width:0;height:1.5pt" o:hralign="center" o:hrstd="t" o:hr="t" fillcolor="#a0a0a0" stroked="f"/>
+        </w:pict>
+      </w:r>
+    </w:p>
+    <w:p>
+      <w:pPr>
+        <w:rPr>
+          <w:b/>
+          <w:bCs/>
+        </w:rPr>
+      </w:pPr>
+      <w:r>
+        <w:rPr>
+          <w:rFonts w:ascii="Segoe UI Emoji" w:hAnsi="Segoe UI Emoji" w:cs="Segoe UI Emoji"/>
+          <w:b/>
+          <w:bCs/>
+        </w:rPr>
+        <w:t>❌</w:t>
+      </w:r>
+      <w:r>
+        <w:rPr>
+          <w:b/>
+          <w:bCs/>
+        </w:rPr>
+        <w:t xml:space="preserve"> git branch -D client-bao và lỗi:</w:t>
+      </w:r>
+    </w:p>
+    <w:p>
+      <w:r>
+        <w:t>go</w:t>
+      </w:r>
+    </w:p>
+    <w:p>
+      <w:r>
+        <w:t>Sao chépChỉnh sửa</w:t>
+      </w:r>
+    </w:p>
+    <w:p>
+      <w:r>
+        <w:t>error: cannot delete branch 'client-bao' used by worktree at 'D:/LTM-Chat-App-Python'</w:t>
+      </w:r>
+    </w:p>
+    <w:p>
+      <w:r>
+        <w:t xml:space="preserve">Lỗi này xảy ra vì </w:t>
+      </w:r>
+      <w:r>
+        <w:rPr>
+          <w:b/>
+          <w:bCs/>
+        </w:rPr>
+        <w:t>bạn đang đứng trên chính nhánh client-bao</w:t>
+      </w:r>
+      <w:r>
+        <w:t>, nên Git không cho phép xóa nhánh đó trong local.</w:t>
+      </w:r>
+    </w:p>
+    <w:p>
+      <w:r>
+        <w:pict w14:anchorId="2DA86D13">
+          <v:rect id="_x0000_i1056" style="width:0;height:1.5pt" o:hralign="center" o:hrstd="t" o:hr="t" fillcolor="#a0a0a0" stroked="f"/>
+        </w:pict>
+      </w:r>
+    </w:p>
+    <w:p>
+      <w:pPr>
+        <w:rPr>
+          <w:b/>
+          <w:bCs/>
+        </w:rPr>
+      </w:pPr>
+      <w:r>
+        <w:rPr>
+          <w:rFonts w:ascii="Segoe UI Emoji" w:hAnsi="Segoe UI Emoji" w:cs="Segoe UI Emoji"/>
+          <w:b/>
+          <w:bCs/>
+        </w:rPr>
+        <w:t>✅</w:t>
+      </w:r>
+      <w:r>
+        <w:rPr>
+          <w:b/>
+          <w:bCs/>
+        </w:rPr>
+        <w:t xml:space="preserve"> Cách xử lý:</w:t>
+      </w:r>
+    </w:p>
+    <w:p>
+      <w:pPr>
+        <w:numPr>
+          <w:ilvl w:val="0"/>
+          <w:numId w:val="16"/>
+        </w:numPr>
+      </w:pPr>
+      <w:r>
+        <w:rPr>
+          <w:b/>
+          <w:bCs/>
+        </w:rPr>
+        <w:t>Chuyển sang nhánh khác</w:t>
+      </w:r>
+      <w:r>
+        <w:t xml:space="preserve"> (ví dụ main):</w:t>
+      </w:r>
+    </w:p>
+    <w:p>
+      <w:r>
+        <w:t>bash</w:t>
+      </w:r>
+    </w:p>
+    <w:p>
+      <w:r>
+        <w:t>Sao chépChỉnh sửa</w:t>
+      </w:r>
+    </w:p>
+    <w:p>
+      <w:r>
+        <w:t>git checkout main</w:t>
+      </w:r>
+    </w:p>
+    <w:p>
+      <w:pPr>
+        <w:numPr>
+          <w:ilvl w:val="0"/>
+          <w:numId w:val="17"/>
+        </w:numPr>
+      </w:pPr>
+      <w:r>
+        <w:rPr>
+          <w:b/>
+          <w:bCs/>
+        </w:rPr>
+        <w:t>Sau đó mới xóa nhánh client-bao trong local</w:t>
+      </w:r>
+      <w:r>
+        <w:t>:</w:t>
+      </w:r>
+    </w:p>
+    <w:p>
+      <w:r>
+        <w:lastRenderedPageBreak/>
+        <w:t>bash</w:t>
+      </w:r>
+    </w:p>
+    <w:p>
+      <w:r>
+        <w:t>Sao chépChỉnh sửa</w:t>
+      </w:r>
+    </w:p>
+    <w:p>
+      <w:r>
+        <w:t>git branch -D client-bao</w:t>
+      </w:r>
+    </w:p>
+    <w:p>
+      <w:r>
+        <w:pict w14:anchorId="316D4A3E">
+          <v:rect id="_x0000_i1057" style="width:0;height:1.5pt" o:hralign="center" o:hrstd="t" o:hr="t" fillcolor="#a0a0a0" stroked="f"/>
+        </w:pict>
+      </w:r>
+    </w:p>
+    <w:p>
+      <w:r>
+        <w:t>Bạn có muốn tạo lại nhánh mới sạch sẽ sau khi xóa không?</w:t>
+      </w:r>
+    </w:p>
+    <w:p>
+      <w:pPr>
+        <w:rPr>
+          <w:b/>
+          <w:bCs/>
+        </w:rPr>
+      </w:pPr>
+      <w:r>
+        <w:rPr>
+          <w:b/>
+          <w:bCs/>
+        </w:rPr>
+        <w:t>Bạn đã nói:</w:t>
+      </w:r>
+    </w:p>
+    <w:p>
+      <w:r>
+        <w:t>có</w:t>
+      </w:r>
+    </w:p>
+    <w:p>
+      <w:pPr>
+        <w:rPr>
+          <w:b/>
+          <w:bCs/>
+        </w:rPr>
+      </w:pPr>
+      <w:r>
+        <w:rPr>
+          <w:b/>
+          <w:bCs/>
+        </w:rPr>
+        <w:t>ChatGPT đã nói:</w:t>
+      </w:r>
+    </w:p>
+    <w:p>
+      <w:r>
+        <w:t>Tuyệt! Để tạo lại một nhánh mới hoàn toàn sạch sẽ (không có những commit cũ), bạn làm theo các bước sau:</w:t>
+      </w:r>
+    </w:p>
+    <w:p>
+      <w:r>
+        <w:pict w14:anchorId="48C60C48">
+          <v:rect id="_x0000_i1058" style="width:0;height:1.5pt" o:hralign="center" o:hrstd="t" o:hr="t" fillcolor="#a0a0a0" stroked="f"/>
+        </w:pict>
+      </w:r>
+    </w:p>
+    <w:p>
+      <w:pPr>
+        <w:rPr>
+          <w:b/>
+          <w:bCs/>
+        </w:rPr>
+      </w:pPr>
+      <w:r>
+        <w:rPr>
+          <w:rFonts w:ascii="Segoe UI Emoji" w:hAnsi="Segoe UI Emoji" w:cs="Segoe UI Emoji"/>
+          <w:b/>
+          <w:bCs/>
+        </w:rPr>
+        <w:t>✅</w:t>
+      </w:r>
+      <w:r>
+        <w:rPr>
+          <w:b/>
+          <w:bCs/>
+        </w:rPr>
+        <w:t xml:space="preserve"> Bước 1: Chuyển về nhánh chính (main)</w:t>
+      </w:r>
+    </w:p>
+    <w:p>
+      <w:r>
+        <w:t>bash</w:t>
+      </w:r>
+    </w:p>
+    <w:p>
+      <w:r>
+        <w:t>Sao chépChỉnh sửa</w:t>
+      </w:r>
+    </w:p>
+    <w:p>
+      <w:r>
+        <w:t>git checkout main</w:t>
+      </w:r>
+    </w:p>
+    <w:p>
+      <w:r>
+        <w:pict w14:anchorId="70D2053D">
+          <v:rect id="_x0000_i1059" style="width:0;height:1.5pt" o:hralign="center" o:hrstd="t" o:hr="t" fillcolor="#a0a0a0" stroked="f"/>
+        </w:pict>
+      </w:r>
+    </w:p>
+    <w:p>
+      <w:pPr>
+        <w:rPr>
+          <w:b/>
+          <w:bCs/>
+        </w:rPr>
+      </w:pPr>
+      <w:r>
+        <w:rPr>
+          <w:rFonts w:ascii="Segoe UI Emoji" w:hAnsi="Segoe UI Emoji" w:cs="Segoe UI Emoji"/>
+          <w:b/>
+          <w:bCs/>
+        </w:rPr>
+        <w:t>✅</w:t>
+      </w:r>
+      <w:r>
+        <w:rPr>
+          <w:b/>
+          <w:bCs/>
+        </w:rPr>
+        <w:t xml:space="preserve"> Bước 2: Tạo nhánh mới từ main</w:t>
+      </w:r>
+    </w:p>
+    <w:p>
+      <w:r>
+        <w:t>Ví dụ, đặt tên nhánh là client-bao như cũ:</w:t>
+      </w:r>
+    </w:p>
+    <w:p>
+      <w:r>
+        <w:t>bash</w:t>
+      </w:r>
+    </w:p>
+    <w:p>
+      <w:r>
+        <w:t>Sao chépChỉnh sửa</w:t>
+      </w:r>
+    </w:p>
+    <w:p>
+      <w:r>
+        <w:t>git checkout -b client-bao</w:t>
+      </w:r>
+    </w:p>
+    <w:p>
+      <w:r>
+        <w:t>Lúc này nhánh client-bao hoàn toàn sạch, giống hệt main tại thời điểm hiện tại.</w:t>
+      </w:r>
+    </w:p>
+    <w:p>
+      <w:r>
+        <w:pict w14:anchorId="441FE241">
+          <v:rect id="_x0000_i1060" style="width:0;height:1.5pt" o:hralign="center" o:hrstd="t" o:hr="t" fillcolor="#a0a0a0" stroked="f"/>
+        </w:pict>
+      </w:r>
+    </w:p>
+    <w:p>
+      <w:pPr>
+        <w:rPr>
+          <w:b/>
+          <w:bCs/>
+        </w:rPr>
+      </w:pPr>
+      <w:r>
+        <w:rPr>
+          <w:rFonts w:ascii="Segoe UI Emoji" w:hAnsi="Segoe UI Emoji" w:cs="Segoe UI Emoji"/>
+          <w:b/>
+          <w:bCs/>
+        </w:rPr>
+        <w:t>✅</w:t>
+      </w:r>
+      <w:r>
+        <w:rPr>
+          <w:b/>
+          <w:bCs/>
+        </w:rPr>
+        <w:t xml:space="preserve"> Bước 3: (Tuỳ chọn) Làm lại từ đầu</w:t>
+      </w:r>
+    </w:p>
+    <w:p>
+      <w:r>
+        <w:t>Thêm lại file hoặc commit mới nếu bạn muốn:</w:t>
+      </w:r>
+    </w:p>
+    <w:p>
+      <w:r>
+        <w:t>bash</w:t>
+      </w:r>
+    </w:p>
+    <w:p>
+      <w:r>
+        <w:t>Sao chépChỉnh sửa</w:t>
+      </w:r>
+    </w:p>
+    <w:p>
+      <w:r>
+        <w:t xml:space="preserve">git add </w:t>
+      </w:r>
+      <w:proofErr w:type="gramStart"/>
+      <w:r>
+        <w:t>client.py</w:t>
+      </w:r>
+      <w:proofErr w:type="gramEnd"/>
+    </w:p>
+    <w:p>
+      <w:r>
+        <w:t>git commit -m "Thêm lại client.py sau khi làm sạch nhánh"</w:t>
+      </w:r>
+    </w:p>
+    <w:p>
+      <w:r>
+        <w:t>git push -u origin client-bao</w:t>
+      </w:r>
+    </w:p>
+    <w:p>
+      <w:r>
+        <w:pict w14:anchorId="1637C370">
+          <v:rect id="_x0000_i1061" style="width:0;height:1.5pt" o:hralign="center" o:hrstd="t" o:hr="t" fillcolor="#a0a0a0" stroked="f"/>
+        </w:pict>
+      </w:r>
+    </w:p>
+    <w:p>
+      <w:r>
+        <w:t xml:space="preserve">Nếu bạn muốn chắc chắn là nhánh này </w:t>
+      </w:r>
+      <w:r>
+        <w:rPr>
+          <w:b/>
+          <w:bCs/>
+        </w:rPr>
+        <w:t>không còn gì từ commit cũ</w:t>
+      </w:r>
+      <w:r>
+        <w:t>, bạn có thể kiểm tra bằng:</w:t>
+      </w:r>
+    </w:p>
+    <w:p>
+      <w:r>
+        <w:lastRenderedPageBreak/>
+        <w:t>bash</w:t>
+      </w:r>
+    </w:p>
+    <w:p>
+      <w:r>
+        <w:t>Sao chépChỉnh sửa</w:t>
+      </w:r>
+    </w:p>
+    <w:p>
+      <w:r>
+        <w:t>git log</w:t>
+      </w:r>
+    </w:p>
+    <w:p>
+      <w:r>
+        <w:t>Bạn cần mình hỗ trợ kiểm tra lại nội dung commit hoặc file không?</w:t>
+      </w:r>
+    </w:p>
     <w:p/>
     <w:p/>
     <w:p/>

</xml_diff>